<commit_message>
Atualização do Planeamento ref #6
</commit_message>
<xml_diff>
--- a/COGSI/Projeto Final/Cogsi-Planeamento-1120008-1150285.docx
+++ b/COGSI/Projeto Final/Cogsi-Planeamento-1120008-1150285.docx
@@ -1,6 +1,6 @@
 
 <file path=word/document.xml><?xml version="1.0" encoding="utf-8"?>
-<w:document xmlns:wpc="http://schemas.microsoft.com/office/word/2010/wordprocessingCanvas" xmlns:cx="http://schemas.microsoft.com/office/drawing/2014/chartex" xmlns:cx1="http://schemas.microsoft.com/office/drawing/2015/9/8/chartex" xmlns:cx2="http://schemas.microsoft.com/office/drawing/2015/10/21/chartex" xmlns:mc="http://schemas.openxmlformats.org/markup-compatibility/2006" xmlns:o="urn:schemas-microsoft-com:office:office" xmlns:r="http://schemas.openxmlformats.org/officeDocument/2006/relationships" xmlns:m="http://schemas.openxmlformats.org/officeDocument/2006/math" xmlns:v="urn:schemas-microsoft-com:vml" xmlns:wp14="http://schemas.microsoft.com/office/word/2010/wordprocessingDrawing" xmlns:wp="http://schemas.openxmlformats.org/drawingml/2006/wordprocessingDrawing" xmlns:w10="urn:schemas-microsoft-com:office:word" xmlns:w="http://schemas.openxmlformats.org/wordprocessingml/2006/main" xmlns:w14="http://schemas.microsoft.com/office/word/2010/wordml" xmlns:w15="http://schemas.microsoft.com/office/word/2012/wordml" xmlns:w16se="http://schemas.microsoft.com/office/word/2015/wordml/symex" xmlns:wpg="http://schemas.microsoft.com/office/word/2010/wordprocessingGroup" xmlns:wpi="http://schemas.microsoft.com/office/word/2010/wordprocessingInk" xmlns:wne="http://schemas.microsoft.com/office/word/2006/wordml" xmlns:wps="http://schemas.microsoft.com/office/word/2010/wordprocessingShape" mc:Ignorable="w14 w15 w16se wp14">
+<w:document xmlns:wpc="http://schemas.microsoft.com/office/word/2010/wordprocessingCanvas" xmlns:mc="http://schemas.openxmlformats.org/markup-compatibility/2006" xmlns:o="urn:schemas-microsoft-com:office:office" xmlns:r="http://schemas.openxmlformats.org/officeDocument/2006/relationships" xmlns:m="http://schemas.openxmlformats.org/officeDocument/2006/math" xmlns:v="urn:schemas-microsoft-com:vml" xmlns:wp14="http://schemas.microsoft.com/office/word/2010/wordprocessingDrawing" xmlns:wp="http://schemas.openxmlformats.org/drawingml/2006/wordprocessingDrawing" xmlns:w10="urn:schemas-microsoft-com:office:word" xmlns:w="http://schemas.openxmlformats.org/wordprocessingml/2006/main" xmlns:w14="http://schemas.microsoft.com/office/word/2010/wordml" xmlns:w15="http://schemas.microsoft.com/office/word/2012/wordml" xmlns:wpg="http://schemas.microsoft.com/office/word/2010/wordprocessingGroup" xmlns:wpi="http://schemas.microsoft.com/office/word/2010/wordprocessingInk" xmlns:wne="http://schemas.microsoft.com/office/word/2006/wordml" xmlns:wps="http://schemas.microsoft.com/office/word/2010/wordprocessingShape" mc:Ignorable="w14 w15 wp14">
   <w:body>
     <w:p>
       <w:pPr>
@@ -10,6 +10,8 @@
           <w:lang w:eastAsia="pt-PT"/>
         </w:rPr>
       </w:pPr>
+      <w:bookmarkStart w:id="0" w:name="_GoBack"/>
+      <w:bookmarkEnd w:id="0"/>
       <w:r>
         <w:rPr>
           <w:noProof/>
@@ -33,7 +35,7 @@
                     </pic:cNvPicPr>
                   </pic:nvPicPr>
                   <pic:blipFill>
-                    <a:blip r:embed="rId4">
+                    <a:blip r:embed="rId7">
                       <a:extLst>
                         <a:ext uri="{28A0092B-C50C-407E-A947-70E740481C1C}">
                           <a14:useLocalDpi xmlns:a14="http://schemas.microsoft.com/office/drawing/2010/main" val="0"/>
@@ -135,23 +137,7 @@
           <w:sz w:val="44"/>
           <w:szCs w:val="44"/>
         </w:rPr>
-        <w:t xml:space="preserve">Porto, 23 de </w:t>
-      </w:r>
-      <w:proofErr w:type="gramStart"/>
-      <w:r>
-        <w:rPr>
-          <w:sz w:val="44"/>
-          <w:szCs w:val="44"/>
-        </w:rPr>
-        <w:t>Maio</w:t>
-      </w:r>
-      <w:proofErr w:type="gramEnd"/>
-      <w:r>
-        <w:rPr>
-          <w:sz w:val="44"/>
-          <w:szCs w:val="44"/>
-        </w:rPr>
-        <w:t xml:space="preserve"> de 2016</w:t>
+        <w:t>Porto, 23 de Maio de 2016</w:t>
       </w:r>
     </w:p>
     <w:p>
@@ -244,7 +230,7 @@
                     </pic:cNvPicPr>
                   </pic:nvPicPr>
                   <pic:blipFill>
-                    <a:blip r:embed="rId5">
+                    <a:blip r:embed="rId8">
                       <a:extLst>
                         <a:ext uri="{28A0092B-C50C-407E-A947-70E740481C1C}">
                           <a14:useLocalDpi xmlns:a14="http://schemas.microsoft.com/office/drawing/2010/main" val="0"/>
@@ -295,133 +281,68 @@
     </w:p>
     <w:p>
       <w:pPr>
+        <w:rPr>
+          <w:sz w:val="28"/>
+          <w:szCs w:val="28"/>
+        </w:rPr>
+      </w:pPr>
+      <w:r>
+        <w:rPr>
+          <w:sz w:val="28"/>
+          <w:szCs w:val="28"/>
+        </w:rPr>
+        <w:t xml:space="preserve">Neste projeto divide-se em duas partes principais </w:t>
+      </w:r>
+      <w:r>
+        <w:rPr>
+          <w:sz w:val="28"/>
+          <w:szCs w:val="28"/>
+        </w:rPr>
+        <w:t>uma experiencia na qual desenvolvemos a monitorização de uma rede com vários hosts, switches e um router e um paper onde descrevemos os resultados dessa experiencia.</w:t>
+      </w:r>
+    </w:p>
+    <w:p>
+      <w:pPr>
+        <w:rPr>
+          <w:sz w:val="28"/>
+          <w:szCs w:val="28"/>
+        </w:rPr>
+      </w:pPr>
+    </w:p>
+    <w:p>
+      <w:pPr>
         <w:jc w:val="center"/>
         <w:rPr>
           <w:sz w:val="36"/>
           <w:szCs w:val="36"/>
         </w:rPr>
       </w:pPr>
-    </w:p>
-    <w:p>
-      <w:pPr>
-        <w:rPr>
-          <w:sz w:val="28"/>
-          <w:szCs w:val="28"/>
-        </w:rPr>
-      </w:pPr>
-      <w:r>
-        <w:rPr>
-          <w:sz w:val="28"/>
-          <w:szCs w:val="28"/>
-        </w:rPr>
-        <w:t xml:space="preserve">Neste projeto divide-se em duas partes principais </w:t>
-      </w:r>
-      <w:r>
-        <w:rPr>
-          <w:sz w:val="28"/>
-          <w:szCs w:val="28"/>
-        </w:rPr>
-        <w:t xml:space="preserve">uma experiencia na qual desenvolvemos a monitorização de uma rede com vários </w:t>
-      </w:r>
-      <w:proofErr w:type="spellStart"/>
-      <w:r>
-        <w:rPr>
-          <w:sz w:val="28"/>
-          <w:szCs w:val="28"/>
-        </w:rPr>
-        <w:t>hosts</w:t>
-      </w:r>
-      <w:proofErr w:type="spellEnd"/>
-      <w:r>
-        <w:rPr>
-          <w:sz w:val="28"/>
-          <w:szCs w:val="28"/>
-        </w:rPr>
-        <w:t xml:space="preserve">, </w:t>
-      </w:r>
-      <w:proofErr w:type="spellStart"/>
-      <w:r>
-        <w:rPr>
-          <w:sz w:val="28"/>
-          <w:szCs w:val="28"/>
-        </w:rPr>
-        <w:t>switches</w:t>
-      </w:r>
-      <w:proofErr w:type="spellEnd"/>
-      <w:r>
-        <w:rPr>
-          <w:sz w:val="28"/>
-          <w:szCs w:val="28"/>
-        </w:rPr>
-        <w:t xml:space="preserve"> e um router e um </w:t>
-      </w:r>
-      <w:proofErr w:type="spellStart"/>
-      <w:r>
-        <w:rPr>
-          <w:sz w:val="28"/>
-          <w:szCs w:val="28"/>
-        </w:rPr>
-        <w:t>paper</w:t>
-      </w:r>
-      <w:proofErr w:type="spellEnd"/>
-      <w:r>
-        <w:rPr>
-          <w:sz w:val="28"/>
-          <w:szCs w:val="28"/>
-        </w:rPr>
-        <w:t xml:space="preserve"> onde descrevemos os resultados dessa experiencia.</w:t>
-      </w:r>
-    </w:p>
-    <w:p>
-      <w:pPr>
-        <w:rPr>
-          <w:sz w:val="28"/>
-          <w:szCs w:val="28"/>
-        </w:rPr>
-      </w:pPr>
-    </w:p>
-    <w:p>
-      <w:pPr>
-        <w:jc w:val="center"/>
+      <w:r>
         <w:rPr>
           <w:sz w:val="36"/>
           <w:szCs w:val="36"/>
         </w:rPr>
-      </w:pPr>
-      <w:r>
-        <w:rPr>
-          <w:sz w:val="36"/>
-          <w:szCs w:val="36"/>
-        </w:rPr>
         <w:t>Descrição da Experiencia</w:t>
       </w:r>
     </w:p>
     <w:p>
       <w:pPr>
+        <w:rPr>
+          <w:sz w:val="28"/>
+          <w:szCs w:val="28"/>
+        </w:rPr>
+      </w:pPr>
+      <w:r>
+        <w:rPr>
+          <w:sz w:val="28"/>
+          <w:szCs w:val="28"/>
+        </w:rPr>
+        <w:t>Para efetuarmos a experiencia pretendida iremos considerar a estrutura de rede representada na seguinte imagem.</w:t>
+      </w:r>
+    </w:p>
+    <w:p>
+      <w:pPr>
         <w:jc w:val="center"/>
-        <w:rPr>
-          <w:sz w:val="36"/>
-          <w:szCs w:val="36"/>
-        </w:rPr>
-      </w:pPr>
-    </w:p>
-    <w:p>
-      <w:pPr>
-        <w:rPr>
-          <w:sz w:val="28"/>
-          <w:szCs w:val="28"/>
-        </w:rPr>
-      </w:pPr>
-      <w:r>
-        <w:rPr>
-          <w:sz w:val="28"/>
-          <w:szCs w:val="28"/>
-        </w:rPr>
-        <w:t>Para efetuarmos a experiencia pretendida iremos considerar a estrutura de rede representada na seguinte imagem.</w:t>
-      </w:r>
-    </w:p>
-    <w:p>
-      <w:pPr>
         <w:rPr>
           <w:sz w:val="28"/>
           <w:szCs w:val="28"/>
@@ -452,8 +373,8 @@
             <v:path o:extrusionok="f" gradientshapeok="t" o:connecttype="rect"/>
             <o:lock v:ext="edit" aspectratio="t"/>
           </v:shapetype>
-          <v:shape id="_x0000_i1028" type="#_x0000_t75" style="width:425.25pt;height:173.25pt">
-            <v:imagedata r:id="rId6" o:title="13221608_1048365301876631_1564696382793424053_n"/>
+          <v:shape id="_x0000_i1025" type="#_x0000_t75" style="width:425.25pt;height:173.25pt">
+            <v:imagedata r:id="rId9" o:title="13221608_1048365301876631_1564696382793424053_n"/>
           </v:shape>
         </w:pict>
       </w:r>
@@ -468,6 +389,7 @@
     </w:p>
     <w:p>
       <w:pPr>
+        <w:jc w:val="both"/>
         <w:rPr>
           <w:sz w:val="28"/>
           <w:szCs w:val="28"/>
@@ -485,48 +407,24 @@
           <w:sz w:val="28"/>
           <w:szCs w:val="28"/>
         </w:rPr>
-        <w:t xml:space="preserve">os </w:t>
-      </w:r>
-      <w:proofErr w:type="spellStart"/>
-      <w:r>
-        <w:rPr>
-          <w:sz w:val="28"/>
-          <w:szCs w:val="28"/>
-        </w:rPr>
-        <w:t>switches</w:t>
-      </w:r>
-      <w:proofErr w:type="spellEnd"/>
-      <w:r>
-        <w:rPr>
-          <w:sz w:val="28"/>
-          <w:szCs w:val="28"/>
-        </w:rPr>
-        <w:t xml:space="preserve"> são CISCO.</w:t>
-      </w:r>
-    </w:p>
-    <w:p>
-      <w:pPr>
-        <w:rPr>
-          <w:sz w:val="28"/>
-          <w:szCs w:val="28"/>
-        </w:rPr>
-      </w:pPr>
-      <w:r>
-        <w:rPr>
-          <w:sz w:val="28"/>
-          <w:szCs w:val="28"/>
-        </w:rPr>
-        <w:t xml:space="preserve">Os </w:t>
-      </w:r>
-      <w:proofErr w:type="spellStart"/>
-      <w:r>
-        <w:rPr>
-          <w:sz w:val="28"/>
-          <w:szCs w:val="28"/>
-        </w:rPr>
-        <w:t>hosts</w:t>
-      </w:r>
-      <w:proofErr w:type="spellEnd"/>
+        <w:t>os switches são CISCO.</w:t>
+      </w:r>
+    </w:p>
+    <w:p>
+      <w:pPr>
+        <w:jc w:val="both"/>
+        <w:rPr>
+          <w:sz w:val="28"/>
+          <w:szCs w:val="28"/>
+        </w:rPr>
+      </w:pPr>
+      <w:r>
+        <w:rPr>
+          <w:sz w:val="28"/>
+          <w:szCs w:val="28"/>
+        </w:rPr>
+        <w:t>Os hosts</w:t>
+      </w:r>
       <w:r>
         <w:rPr>
           <w:sz w:val="28"/>
@@ -539,23 +437,7 @@
           <w:sz w:val="28"/>
           <w:szCs w:val="28"/>
         </w:rPr>
-        <w:t xml:space="preserve"> serão maquinas Linux </w:t>
-      </w:r>
-      <w:proofErr w:type="spellStart"/>
-      <w:r>
-        <w:rPr>
-          <w:sz w:val="28"/>
-          <w:szCs w:val="28"/>
-        </w:rPr>
-        <w:t>Ubuntu</w:t>
-      </w:r>
-      <w:proofErr w:type="spellEnd"/>
-      <w:r>
-        <w:rPr>
-          <w:sz w:val="28"/>
-          <w:szCs w:val="28"/>
-        </w:rPr>
-        <w:t xml:space="preserve"> server</w:t>
+        <w:t xml:space="preserve"> serão maquinas Linux Ubuntu server</w:t>
       </w:r>
       <w:r>
         <w:rPr>
@@ -574,158 +456,332 @@
     </w:p>
     <w:p>
       <w:pPr>
-        <w:rPr>
-          <w:sz w:val="28"/>
-          <w:szCs w:val="28"/>
-        </w:rPr>
-      </w:pPr>
-      <w:r>
-        <w:rPr>
-          <w:sz w:val="28"/>
-          <w:szCs w:val="28"/>
-        </w:rPr>
-        <w:t xml:space="preserve">Para simular a rede irão ser usadas maquinas virtuais no </w:t>
-      </w:r>
-      <w:proofErr w:type="spellStart"/>
-      <w:r>
-        <w:rPr>
-          <w:sz w:val="28"/>
-          <w:szCs w:val="28"/>
-        </w:rPr>
-        <w:t>VirtualBox</w:t>
-      </w:r>
-      <w:proofErr w:type="spellEnd"/>
-      <w:r>
-        <w:rPr>
-          <w:sz w:val="28"/>
-          <w:szCs w:val="28"/>
-        </w:rPr>
-        <w:t xml:space="preserve"> e o GNS3</w:t>
-      </w:r>
-    </w:p>
-    <w:p>
-      <w:pPr>
-        <w:rPr>
-          <w:sz w:val="28"/>
-          <w:szCs w:val="28"/>
-        </w:rPr>
-      </w:pPr>
-      <w:r>
-        <w:rPr>
-          <w:sz w:val="28"/>
-          <w:szCs w:val="28"/>
-        </w:rPr>
-        <w:t xml:space="preserve">Os </w:t>
-      </w:r>
-      <w:proofErr w:type="spellStart"/>
-      <w:r>
-        <w:rPr>
-          <w:sz w:val="28"/>
-          <w:szCs w:val="28"/>
-        </w:rPr>
-        <w:t>ips</w:t>
-      </w:r>
-      <w:proofErr w:type="spellEnd"/>
-      <w:r>
-        <w:rPr>
-          <w:sz w:val="28"/>
-          <w:szCs w:val="28"/>
-        </w:rPr>
-        <w:t xml:space="preserve"> serão os apresentados na imagem.</w:t>
-      </w:r>
-    </w:p>
-    <w:p>
-      <w:pPr>
-        <w:rPr>
-          <w:sz w:val="28"/>
-          <w:szCs w:val="28"/>
-        </w:rPr>
-      </w:pPr>
-      <w:r>
-        <w:rPr>
-          <w:sz w:val="28"/>
-          <w:szCs w:val="28"/>
-        </w:rPr>
-        <w:t xml:space="preserve">E tal como indicado pela imagem a ferramenta de monitorização estará no </w:t>
-      </w:r>
-      <w:proofErr w:type="spellStart"/>
-      <w:r>
-        <w:rPr>
-          <w:sz w:val="28"/>
-          <w:szCs w:val="28"/>
-        </w:rPr>
-        <w:t>host</w:t>
-      </w:r>
-      <w:proofErr w:type="spellEnd"/>
-      <w:r>
-        <w:rPr>
-          <w:sz w:val="28"/>
-          <w:szCs w:val="28"/>
-        </w:rPr>
-        <w:t xml:space="preserve"> 4, sendo usado o </w:t>
-      </w:r>
-      <w:proofErr w:type="spellStart"/>
-      <w:r>
-        <w:rPr>
-          <w:sz w:val="28"/>
-          <w:szCs w:val="28"/>
-        </w:rPr>
-        <w:t>Nagios</w:t>
-      </w:r>
-      <w:proofErr w:type="spellEnd"/>
-      <w:r>
-        <w:rPr>
-          <w:sz w:val="28"/>
-          <w:szCs w:val="28"/>
-        </w:rPr>
-        <w:t xml:space="preserve"> com o </w:t>
-      </w:r>
-      <w:proofErr w:type="spellStart"/>
-      <w:r>
-        <w:rPr>
-          <w:sz w:val="28"/>
-          <w:szCs w:val="28"/>
-        </w:rPr>
-        <w:t>plugin</w:t>
-      </w:r>
-      <w:proofErr w:type="spellEnd"/>
-      <w:r>
-        <w:rPr>
-          <w:sz w:val="28"/>
-          <w:szCs w:val="28"/>
-        </w:rPr>
-        <w:t xml:space="preserve"> do JMX.</w:t>
-      </w:r>
-    </w:p>
-    <w:p>
-      <w:pPr>
-        <w:rPr>
-          <w:sz w:val="28"/>
-          <w:szCs w:val="28"/>
-        </w:rPr>
-      </w:pPr>
-      <w:r>
-        <w:rPr>
-          <w:sz w:val="28"/>
-          <w:szCs w:val="28"/>
-        </w:rPr>
-        <w:t xml:space="preserve">Será ainda instalado no </w:t>
-      </w:r>
-      <w:proofErr w:type="spellStart"/>
-      <w:r>
-        <w:rPr>
-          <w:sz w:val="28"/>
-          <w:szCs w:val="28"/>
-        </w:rPr>
-        <w:t>host</w:t>
-      </w:r>
-      <w:proofErr w:type="spellEnd"/>
-      <w:r>
-        <w:rPr>
-          <w:sz w:val="28"/>
-          <w:szCs w:val="28"/>
-        </w:rPr>
-        <w:t xml:space="preserve"> 4 a aplicação TODD que será monitorizada com ajuda do JMX.</w:t>
+        <w:jc w:val="both"/>
+        <w:rPr>
+          <w:sz w:val="28"/>
+          <w:szCs w:val="28"/>
+        </w:rPr>
+      </w:pPr>
+      <w:r>
+        <w:rPr>
+          <w:sz w:val="28"/>
+          <w:szCs w:val="28"/>
+        </w:rPr>
+        <w:t>Para simular a rede irão ser usadas maquinas virtuais no VirtualBox e o GNS3</w:t>
+      </w:r>
+      <w:r>
+        <w:rPr>
+          <w:sz w:val="28"/>
+          <w:szCs w:val="28"/>
+        </w:rPr>
+        <w:t>.</w:t>
+      </w:r>
+    </w:p>
+    <w:p>
+      <w:pPr>
+        <w:jc w:val="both"/>
+        <w:rPr>
+          <w:sz w:val="28"/>
+          <w:szCs w:val="28"/>
+        </w:rPr>
+      </w:pPr>
+      <w:r>
+        <w:rPr>
+          <w:sz w:val="28"/>
+          <w:szCs w:val="28"/>
+        </w:rPr>
+        <w:t>Os ips serão os apresentados na imagem.</w:t>
+      </w:r>
+    </w:p>
+    <w:p>
+      <w:pPr>
+        <w:jc w:val="both"/>
+        <w:rPr>
+          <w:sz w:val="28"/>
+          <w:szCs w:val="28"/>
+        </w:rPr>
+      </w:pPr>
+      <w:r>
+        <w:rPr>
+          <w:sz w:val="28"/>
+          <w:szCs w:val="28"/>
+        </w:rPr>
+        <w:t>E tal como indicado pela imagem a ferramenta de monitorização estará no host 4, sendo usado o Nagios com o plugin do JMX.</w:t>
+      </w:r>
+    </w:p>
+    <w:p>
+      <w:pPr>
+        <w:jc w:val="both"/>
+        <w:rPr>
+          <w:sz w:val="28"/>
+          <w:szCs w:val="28"/>
+        </w:rPr>
+      </w:pPr>
+    </w:p>
+    <w:p>
+      <w:pPr>
+        <w:jc w:val="both"/>
+        <w:rPr>
+          <w:sz w:val="28"/>
+          <w:szCs w:val="28"/>
+        </w:rPr>
+      </w:pPr>
+      <w:r>
+        <w:rPr>
+          <w:sz w:val="28"/>
+          <w:szCs w:val="28"/>
+        </w:rPr>
+        <w:t xml:space="preserve">Para mostrar a integraçao do JMX </w:t>
+      </w:r>
+      <w:r>
+        <w:rPr>
+          <w:sz w:val="28"/>
+          <w:szCs w:val="28"/>
+        </w:rPr>
+        <w:t>com o Nagios</w:t>
+      </w:r>
+      <w:r>
+        <w:rPr>
+          <w:sz w:val="28"/>
+          <w:szCs w:val="28"/>
+        </w:rPr>
+        <w:t xml:space="preserve"> podemos recorrer ao Todd, que de uma forma sucinta é um daemon que tem como papel principal a aceitação das ligaçoes dos clientes, e o envio de data/hora sempre que lhe </w:t>
+      </w:r>
+      <w:r>
+        <w:rPr>
+          <w:sz w:val="28"/>
+          <w:szCs w:val="28"/>
+        </w:rPr>
+        <w:lastRenderedPageBreak/>
+        <w:t xml:space="preserve">é pedido. Assim sendo, </w:t>
+      </w:r>
+      <w:r>
+        <w:rPr>
+          <w:sz w:val="28"/>
+          <w:szCs w:val="28"/>
+        </w:rPr>
+        <w:t>será</w:t>
+      </w:r>
+      <w:r>
+        <w:rPr>
+          <w:sz w:val="28"/>
+          <w:szCs w:val="28"/>
+        </w:rPr>
+        <w:t xml:space="preserve"> monitorizado o estado do Todd e o estado de todas as suas sessões. </w:t>
+      </w:r>
+    </w:p>
+    <w:p>
+      <w:pPr>
+        <w:jc w:val="both"/>
+        <w:rPr>
+          <w:sz w:val="28"/>
+          <w:szCs w:val="28"/>
+        </w:rPr>
+      </w:pPr>
+      <w:r>
+        <w:rPr>
+          <w:sz w:val="28"/>
+          <w:szCs w:val="28"/>
+        </w:rPr>
+        <w:t>Para monitorizar é c</w:t>
+      </w:r>
+      <w:r>
+        <w:rPr>
+          <w:sz w:val="28"/>
+          <w:szCs w:val="28"/>
+        </w:rPr>
+        <w:t>riar uma notification listenner no jmx e enviar para um passivecheck.</w:t>
+      </w:r>
+    </w:p>
+    <w:p>
+      <w:pPr>
+        <w:jc w:val="both"/>
+        <w:rPr>
+          <w:sz w:val="28"/>
+          <w:szCs w:val="28"/>
+        </w:rPr>
+      </w:pPr>
+      <w:r>
+        <w:rPr>
+          <w:sz w:val="28"/>
+          <w:szCs w:val="28"/>
+        </w:rPr>
+        <w:t>As funcionalidades chave de um check passivo</w:t>
+      </w:r>
+      <w:r>
+        <w:rPr>
+          <w:sz w:val="28"/>
+          <w:szCs w:val="28"/>
+        </w:rPr>
+        <w:t xml:space="preserve"> </w:t>
+      </w:r>
+      <w:r>
+        <w:rPr>
+          <w:sz w:val="28"/>
+          <w:szCs w:val="28"/>
+        </w:rPr>
+        <w:t>são:</w:t>
+      </w:r>
+    </w:p>
+    <w:p>
+      <w:pPr>
+        <w:jc w:val="both"/>
+        <w:rPr>
+          <w:sz w:val="28"/>
+          <w:szCs w:val="28"/>
+        </w:rPr>
+      </w:pPr>
+      <w:r>
+        <w:rPr>
+          <w:sz w:val="28"/>
+          <w:szCs w:val="28"/>
+        </w:rPr>
+        <w:t>- Os passive checks são inicializado e executados por aplicações/processos externos.</w:t>
+      </w:r>
+    </w:p>
+    <w:p>
+      <w:pPr>
+        <w:jc w:val="both"/>
+        <w:rPr>
+          <w:sz w:val="28"/>
+          <w:szCs w:val="28"/>
+        </w:rPr>
+      </w:pPr>
+      <w:r>
+        <w:rPr>
+          <w:sz w:val="28"/>
+          <w:szCs w:val="28"/>
+        </w:rPr>
+        <w:t>- Os resultados dos passsive checks são submetidos ao nagios para processamento</w:t>
+      </w:r>
+      <w:r>
+        <w:rPr>
+          <w:sz w:val="28"/>
+          <w:szCs w:val="28"/>
+        </w:rPr>
+        <w:t>.</w:t>
+      </w:r>
+    </w:p>
+    <w:p>
+      <w:pPr>
+        <w:jc w:val="both"/>
+        <w:rPr>
+          <w:sz w:val="28"/>
+          <w:szCs w:val="28"/>
+        </w:rPr>
+      </w:pPr>
+    </w:p>
+    <w:p>
+      <w:pPr>
+        <w:jc w:val="both"/>
+        <w:rPr>
+          <w:sz w:val="28"/>
+          <w:szCs w:val="28"/>
+        </w:rPr>
+      </w:pPr>
+      <w:r>
+        <w:rPr>
+          <w:sz w:val="28"/>
+          <w:szCs w:val="28"/>
+        </w:rPr>
+        <w:t>Instalação do NRPE</w:t>
+      </w:r>
+    </w:p>
+    <w:p>
+      <w:pPr>
+        <w:jc w:val="both"/>
+        <w:rPr>
+          <w:sz w:val="28"/>
+          <w:szCs w:val="28"/>
+        </w:rPr>
+      </w:pPr>
+      <w:r>
+        <w:rPr>
+          <w:sz w:val="28"/>
+          <w:szCs w:val="28"/>
+        </w:rPr>
+        <w:t>Rea</w:t>
+      </w:r>
+      <w:r>
+        <w:rPr>
+          <w:sz w:val="28"/>
+          <w:szCs w:val="28"/>
+        </w:rPr>
+        <w:t>lizada a instalação do Nagios</w:t>
+      </w:r>
+      <w:r>
+        <w:rPr>
+          <w:sz w:val="28"/>
+          <w:szCs w:val="28"/>
+        </w:rPr>
+        <w:t>, prossegui</w:t>
+      </w:r>
+      <w:r>
+        <w:rPr>
+          <w:sz w:val="28"/>
+          <w:szCs w:val="28"/>
+        </w:rPr>
+        <w:t>r-se-á</w:t>
+      </w:r>
+      <w:r>
+        <w:rPr>
+          <w:sz w:val="28"/>
+          <w:szCs w:val="28"/>
+        </w:rPr>
+        <w:t xml:space="preserve"> de segu</w:t>
+      </w:r>
+      <w:r>
+        <w:rPr>
+          <w:sz w:val="28"/>
+          <w:szCs w:val="28"/>
+        </w:rPr>
+        <w:t>ida com a instalação do NRPE. Detalhando um pouco o NRPE</w:t>
+      </w:r>
+      <w:r>
+        <w:rPr>
+          <w:sz w:val="28"/>
+          <w:szCs w:val="28"/>
+        </w:rPr>
+        <w:t>, este permite a comunica</w:t>
+      </w:r>
+      <w:r>
+        <w:rPr>
+          <w:sz w:val="28"/>
+          <w:szCs w:val="28"/>
+        </w:rPr>
+        <w:t xml:space="preserve">ção entre o servidor Nagios </w:t>
+      </w:r>
+      <w:r>
+        <w:rPr>
+          <w:sz w:val="28"/>
+          <w:szCs w:val="28"/>
+        </w:rPr>
+        <w:t>e os hosts Linux/Unix para que estes sejam monitorizados.</w:t>
+      </w:r>
+    </w:p>
+    <w:p>
+      <w:pPr>
+        <w:jc w:val="both"/>
+        <w:rPr>
+          <w:sz w:val="28"/>
+          <w:szCs w:val="28"/>
+        </w:rPr>
+      </w:pPr>
+    </w:p>
+    <w:p>
+      <w:pPr>
+        <w:jc w:val="both"/>
+        <w:rPr>
+          <w:sz w:val="28"/>
+          <w:szCs w:val="28"/>
+        </w:rPr>
+      </w:pPr>
+      <w:r>
+        <w:rPr>
+          <w:sz w:val="28"/>
+          <w:szCs w:val="28"/>
+        </w:rPr>
+        <w:br w:type="page"/>
       </w:r>
     </w:p>
     <w:p>
@@ -742,61 +798,29 @@
           <w:szCs w:val="36"/>
         </w:rPr>
         <w:lastRenderedPageBreak/>
-        <w:t xml:space="preserve">Descrição do </w:t>
-      </w:r>
-      <w:proofErr w:type="spellStart"/>
-      <w:r>
-        <w:rPr>
-          <w:sz w:val="36"/>
-          <w:szCs w:val="36"/>
-        </w:rPr>
-        <w:t>Paper</w:t>
-      </w:r>
-      <w:proofErr w:type="spellEnd"/>
-    </w:p>
-    <w:p>
-      <w:pPr>
-        <w:jc w:val="center"/>
-        <w:rPr>
-          <w:sz w:val="36"/>
-          <w:szCs w:val="36"/>
-        </w:rPr>
-      </w:pPr>
-    </w:p>
-    <w:p>
-      <w:pPr>
-        <w:rPr>
-          <w:sz w:val="28"/>
-          <w:szCs w:val="28"/>
-        </w:rPr>
-      </w:pPr>
-      <w:r>
-        <w:rPr>
-          <w:sz w:val="28"/>
-          <w:szCs w:val="28"/>
-        </w:rPr>
-        <w:t xml:space="preserve">No </w:t>
-      </w:r>
-      <w:proofErr w:type="spellStart"/>
-      <w:r>
-        <w:rPr>
-          <w:sz w:val="28"/>
-          <w:szCs w:val="28"/>
-        </w:rPr>
-        <w:t>paper</w:t>
-      </w:r>
-      <w:proofErr w:type="spellEnd"/>
-      <w:r>
-        <w:rPr>
-          <w:sz w:val="28"/>
-          <w:szCs w:val="28"/>
-        </w:rPr>
-        <w:t xml:space="preserve"> iremos adotar a estrutura proposta no enunciado do projeto sendo que na secção: </w:t>
+        <w:t>Descrição do Paper</w:t>
+      </w:r>
+    </w:p>
+    <w:p>
+      <w:pPr>
+        <w:jc w:val="both"/>
+        <w:rPr>
+          <w:sz w:val="28"/>
+          <w:szCs w:val="28"/>
+        </w:rPr>
+      </w:pPr>
+      <w:r>
+        <w:rPr>
+          <w:sz w:val="28"/>
+          <w:szCs w:val="28"/>
+        </w:rPr>
+        <w:t xml:space="preserve">No paper iremos adotar a estrutura proposta no enunciado do projeto sendo que na secção: </w:t>
       </w:r>
     </w:p>
     <w:p>
       <w:pPr>
         <w:ind w:firstLine="708"/>
+        <w:jc w:val="both"/>
         <w:rPr>
           <w:sz w:val="28"/>
           <w:szCs w:val="28"/>
@@ -809,57 +833,17 @@
         </w:rPr>
         <w:t xml:space="preserve">- </w:t>
       </w:r>
-      <w:proofErr w:type="spellStart"/>
-      <w:r>
-        <w:rPr>
-          <w:sz w:val="28"/>
-          <w:szCs w:val="28"/>
-        </w:rPr>
-        <w:t>Describe</w:t>
-      </w:r>
-      <w:proofErr w:type="spellEnd"/>
-      <w:r>
-        <w:rPr>
-          <w:sz w:val="28"/>
-          <w:szCs w:val="28"/>
-        </w:rPr>
-        <w:t xml:space="preserve"> </w:t>
-      </w:r>
-      <w:proofErr w:type="spellStart"/>
-      <w:r>
-        <w:rPr>
-          <w:sz w:val="28"/>
-          <w:szCs w:val="28"/>
-        </w:rPr>
-        <w:t>the</w:t>
-      </w:r>
-      <w:proofErr w:type="spellEnd"/>
-      <w:r>
-        <w:rPr>
-          <w:sz w:val="28"/>
-          <w:szCs w:val="28"/>
-        </w:rPr>
-        <w:t xml:space="preserve"> </w:t>
-      </w:r>
-      <w:proofErr w:type="spellStart"/>
-      <w:r>
-        <w:rPr>
-          <w:sz w:val="28"/>
-          <w:szCs w:val="28"/>
-        </w:rPr>
-        <w:t>Goal</w:t>
-      </w:r>
-      <w:proofErr w:type="spellEnd"/>
-      <w:r>
-        <w:rPr>
-          <w:sz w:val="28"/>
-          <w:szCs w:val="28"/>
-        </w:rPr>
-        <w:t xml:space="preserve"> – iremos descrever qual é o objetivo que pretendemos atingir com esta experiencia;</w:t>
-      </w:r>
-    </w:p>
-    <w:p>
-      <w:pPr>
+      <w:r>
+        <w:rPr>
+          <w:sz w:val="28"/>
+          <w:szCs w:val="28"/>
+        </w:rPr>
+        <w:t>Describe the Goal – iremos descrever qual é o objetivo que pretendemos atingir com esta experiencia;</w:t>
+      </w:r>
+    </w:p>
+    <w:p>
+      <w:pPr>
+        <w:jc w:val="both"/>
         <w:rPr>
           <w:sz w:val="28"/>
           <w:szCs w:val="28"/>
@@ -873,15 +857,6 @@
         <w:tab/>
         <w:t>-</w:t>
       </w:r>
-      <w:proofErr w:type="spellStart"/>
-      <w:r>
-        <w:rPr>
-          <w:sz w:val="28"/>
-          <w:szCs w:val="28"/>
-        </w:rPr>
-        <w:t>Describe</w:t>
-      </w:r>
-      <w:proofErr w:type="spellEnd"/>
       <w:r>
         <w:rPr>
           <w:sz w:val="28"/>
@@ -889,37 +864,12 @@
         </w:rPr>
         <w:t xml:space="preserve"> </w:t>
       </w:r>
-      <w:proofErr w:type="spellStart"/>
-      <w:r>
-        <w:rPr>
-          <w:sz w:val="28"/>
-          <w:szCs w:val="28"/>
-        </w:rPr>
-        <w:t>the</w:t>
-      </w:r>
-      <w:proofErr w:type="spellEnd"/>
-      <w:r>
-        <w:rPr>
-          <w:sz w:val="28"/>
-          <w:szCs w:val="28"/>
-        </w:rPr>
-        <w:t xml:space="preserve"> </w:t>
-      </w:r>
-      <w:proofErr w:type="spellStart"/>
-      <w:r>
-        <w:rPr>
-          <w:sz w:val="28"/>
-          <w:szCs w:val="28"/>
-        </w:rPr>
-        <w:t>Problem</w:t>
-      </w:r>
-      <w:proofErr w:type="spellEnd"/>
-      <w:r>
-        <w:rPr>
-          <w:sz w:val="28"/>
-          <w:szCs w:val="28"/>
-        </w:rPr>
-        <w:t xml:space="preserve"> – iremos desc</w:t>
+      <w:r>
+        <w:rPr>
+          <w:sz w:val="28"/>
+          <w:szCs w:val="28"/>
+        </w:rPr>
+        <w:t>Describe the Problem – iremos desc</w:t>
       </w:r>
       <w:r>
         <w:rPr>
@@ -938,6 +888,24 @@
     </w:p>
     <w:p>
       <w:pPr>
+        <w:jc w:val="both"/>
+        <w:rPr>
+          <w:sz w:val="28"/>
+          <w:szCs w:val="28"/>
+        </w:rPr>
+      </w:pPr>
+      <w:r>
+        <w:rPr>
+          <w:sz w:val="28"/>
+          <w:szCs w:val="28"/>
+        </w:rPr>
+        <w:tab/>
+        <w:t>-Introduce the Proposed Solution – iremos descrever com mais detalhe a solução desenvolvida apesentando pedaços da configuração e indicando as modificações feitas a este planeamento;</w:t>
+      </w:r>
+    </w:p>
+    <w:p>
+      <w:pPr>
+        <w:jc w:val="both"/>
         <w:rPr>
           <w:sz w:val="28"/>
           <w:szCs w:val="28"/>
@@ -951,15 +919,6 @@
         <w:tab/>
         <w:t>-</w:t>
       </w:r>
-      <w:proofErr w:type="spellStart"/>
-      <w:r>
-        <w:rPr>
-          <w:sz w:val="28"/>
-          <w:szCs w:val="28"/>
-        </w:rPr>
-        <w:t>Introduce</w:t>
-      </w:r>
-      <w:proofErr w:type="spellEnd"/>
       <w:r>
         <w:rPr>
           <w:sz w:val="28"/>
@@ -967,57 +926,17 @@
         </w:rPr>
         <w:t xml:space="preserve"> </w:t>
       </w:r>
-      <w:proofErr w:type="spellStart"/>
-      <w:r>
-        <w:rPr>
-          <w:sz w:val="28"/>
-          <w:szCs w:val="28"/>
-        </w:rPr>
-        <w:t>the</w:t>
-      </w:r>
-      <w:proofErr w:type="spellEnd"/>
-      <w:r>
-        <w:rPr>
-          <w:sz w:val="28"/>
-          <w:szCs w:val="28"/>
-        </w:rPr>
-        <w:t xml:space="preserve"> </w:t>
-      </w:r>
-      <w:proofErr w:type="spellStart"/>
-      <w:r>
-        <w:rPr>
-          <w:sz w:val="28"/>
-          <w:szCs w:val="28"/>
-        </w:rPr>
-        <w:t>Proposed</w:t>
-      </w:r>
-      <w:proofErr w:type="spellEnd"/>
-      <w:r>
-        <w:rPr>
-          <w:sz w:val="28"/>
-          <w:szCs w:val="28"/>
-        </w:rPr>
-        <w:t xml:space="preserve"> </w:t>
-      </w:r>
-      <w:proofErr w:type="spellStart"/>
-      <w:r>
-        <w:rPr>
-          <w:sz w:val="28"/>
-          <w:szCs w:val="28"/>
-        </w:rPr>
-        <w:t>Solution</w:t>
-      </w:r>
-      <w:proofErr w:type="spellEnd"/>
-      <w:r>
-        <w:rPr>
-          <w:sz w:val="28"/>
-          <w:szCs w:val="28"/>
-        </w:rPr>
-        <w:t xml:space="preserve"> – iremos descrever com mais detalhe a solução desenvolvida apesentando pedaços da configuração e indicando as modificações feitas a este planeamento;</w:t>
-      </w:r>
-    </w:p>
-    <w:p>
-      <w:pPr>
+      <w:r>
+        <w:rPr>
+          <w:sz w:val="28"/>
+          <w:szCs w:val="28"/>
+        </w:rPr>
+        <w:t>Present and Discuss Results – iremos apresentar os pontos fortes e fracos da nossa solução indicando o que fizemos mal e como poderíamos corrigir;</w:t>
+      </w:r>
+    </w:p>
+    <w:p>
+      <w:pPr>
+        <w:jc w:val="both"/>
         <w:rPr>
           <w:sz w:val="28"/>
           <w:szCs w:val="28"/>
@@ -1031,15 +950,6 @@
         <w:tab/>
         <w:t>-</w:t>
       </w:r>
-      <w:proofErr w:type="spellStart"/>
-      <w:r>
-        <w:rPr>
-          <w:sz w:val="28"/>
-          <w:szCs w:val="28"/>
-        </w:rPr>
-        <w:t>Present</w:t>
-      </w:r>
-      <w:proofErr w:type="spellEnd"/>
       <w:r>
         <w:rPr>
           <w:sz w:val="28"/>
@@ -1047,85 +957,12 @@
         </w:rPr>
         <w:t xml:space="preserve"> </w:t>
       </w:r>
-      <w:proofErr w:type="spellStart"/>
-      <w:r>
-        <w:rPr>
-          <w:sz w:val="28"/>
-          <w:szCs w:val="28"/>
-        </w:rPr>
-        <w:t>and</w:t>
-      </w:r>
-      <w:proofErr w:type="spellEnd"/>
-      <w:r>
-        <w:rPr>
-          <w:sz w:val="28"/>
-          <w:szCs w:val="28"/>
-        </w:rPr>
-        <w:t xml:space="preserve"> </w:t>
-      </w:r>
-      <w:proofErr w:type="spellStart"/>
-      <w:r>
-        <w:rPr>
-          <w:sz w:val="28"/>
-          <w:szCs w:val="28"/>
-        </w:rPr>
-        <w:t>Discuss</w:t>
-      </w:r>
-      <w:proofErr w:type="spellEnd"/>
-      <w:r>
-        <w:rPr>
-          <w:sz w:val="28"/>
-          <w:szCs w:val="28"/>
-        </w:rPr>
-        <w:t xml:space="preserve"> </w:t>
-      </w:r>
-      <w:proofErr w:type="spellStart"/>
-      <w:r>
-        <w:rPr>
-          <w:sz w:val="28"/>
-          <w:szCs w:val="28"/>
-        </w:rPr>
-        <w:t>Results</w:t>
-      </w:r>
-      <w:proofErr w:type="spellEnd"/>
-      <w:r>
-        <w:rPr>
-          <w:sz w:val="28"/>
-          <w:szCs w:val="28"/>
-        </w:rPr>
-        <w:t xml:space="preserve"> – iremos apresentar os pontos fortes e fracos da nossa solução indicando o que fizemos mal e como poderíamos corrigir;</w:t>
-      </w:r>
-    </w:p>
-    <w:p>
-      <w:pPr>
-        <w:rPr>
-          <w:sz w:val="28"/>
-          <w:szCs w:val="28"/>
-        </w:rPr>
-      </w:pPr>
-      <w:r>
-        <w:rPr>
-          <w:sz w:val="28"/>
-          <w:szCs w:val="28"/>
-        </w:rPr>
-        <w:tab/>
-        <w:t>-</w:t>
-      </w:r>
-      <w:proofErr w:type="spellStart"/>
-      <w:r>
-        <w:rPr>
-          <w:sz w:val="28"/>
-          <w:szCs w:val="28"/>
-        </w:rPr>
-        <w:t>Conclusion</w:t>
-      </w:r>
-      <w:proofErr w:type="spellEnd"/>
-      <w:r>
-        <w:rPr>
-          <w:sz w:val="28"/>
-          <w:szCs w:val="28"/>
-        </w:rPr>
-        <w:t xml:space="preserve"> – iremos indicar como se poderia pegar na nossa solução e ir mais longe </w:t>
+      <w:r>
+        <w:rPr>
+          <w:sz w:val="28"/>
+          <w:szCs w:val="28"/>
+        </w:rPr>
+        <w:t xml:space="preserve">Conclusion – iremos indicar como se poderia pegar na nossa solução e ir mais longe </w:t>
       </w:r>
       <w:r>
         <w:rPr>
@@ -1141,21 +978,525 @@
         </w:rPr>
         <w:t xml:space="preserve"> mais e em redes maiores;</w:t>
       </w:r>
-      <w:bookmarkStart w:id="0" w:name="_GoBack"/>
-      <w:bookmarkEnd w:id="0"/>
     </w:p>
     <w:sectPr>
+      <w:footerReference w:type="default" r:id="rId10"/>
       <w:pgSz w:w="11906" w:h="16838"/>
       <w:pgMar w:top="1417" w:right="1701" w:bottom="1417" w:left="1701" w:header="708" w:footer="708" w:gutter="0"/>
       <w:cols w:space="708"/>
+      <w:titlePg/>
       <w:docGrid w:linePitch="360"/>
     </w:sectPr>
   </w:body>
 </w:document>
 </file>
 
+<file path=word/endnotes.xml><?xml version="1.0" encoding="utf-8"?>
+<w:endnotes xmlns:wpc="http://schemas.microsoft.com/office/word/2010/wordprocessingCanvas" xmlns:mc="http://schemas.openxmlformats.org/markup-compatibility/2006" xmlns:o="urn:schemas-microsoft-com:office:office" xmlns:r="http://schemas.openxmlformats.org/officeDocument/2006/relationships" xmlns:m="http://schemas.openxmlformats.org/officeDocument/2006/math" xmlns:v="urn:schemas-microsoft-com:vml" xmlns:wp14="http://schemas.microsoft.com/office/word/2010/wordprocessingDrawing" xmlns:wp="http://schemas.openxmlformats.org/drawingml/2006/wordprocessingDrawing" xmlns:w10="urn:schemas-microsoft-com:office:word" xmlns:w="http://schemas.openxmlformats.org/wordprocessingml/2006/main" xmlns:w14="http://schemas.microsoft.com/office/word/2010/wordml" xmlns:w15="http://schemas.microsoft.com/office/word/2012/wordml" xmlns:wpg="http://schemas.microsoft.com/office/word/2010/wordprocessingGroup" xmlns:wpi="http://schemas.microsoft.com/office/word/2010/wordprocessingInk" xmlns:wne="http://schemas.microsoft.com/office/word/2006/wordml" xmlns:wps="http://schemas.microsoft.com/office/word/2010/wordprocessingShape" mc:Ignorable="w14 w15 wp14">
+  <w:endnote w:type="separator" w:id="-1">
+    <w:p>
+      <w:pPr>
+        <w:spacing w:after="0" w:line="240" w:lineRule="auto"/>
+      </w:pPr>
+      <w:r>
+        <w:separator/>
+      </w:r>
+    </w:p>
+  </w:endnote>
+  <w:endnote w:type="continuationSeparator" w:id="0">
+    <w:p>
+      <w:pPr>
+        <w:spacing w:after="0" w:line="240" w:lineRule="auto"/>
+      </w:pPr>
+      <w:r>
+        <w:continuationSeparator/>
+      </w:r>
+    </w:p>
+  </w:endnote>
+</w:endnotes>
+</file>
+
+<file path=word/footer1.xml><?xml version="1.0" encoding="utf-8"?>
+<w:ftr xmlns:wpc="http://schemas.microsoft.com/office/word/2010/wordprocessingCanvas" xmlns:mc="http://schemas.openxmlformats.org/markup-compatibility/2006" xmlns:o="urn:schemas-microsoft-com:office:office" xmlns:r="http://schemas.openxmlformats.org/officeDocument/2006/relationships" xmlns:m="http://schemas.openxmlformats.org/officeDocument/2006/math" xmlns:v="urn:schemas-microsoft-com:vml" xmlns:wp14="http://schemas.microsoft.com/office/word/2010/wordprocessingDrawing" xmlns:wp="http://schemas.openxmlformats.org/drawingml/2006/wordprocessingDrawing" xmlns:w10="urn:schemas-microsoft-com:office:word" xmlns:w="http://schemas.openxmlformats.org/wordprocessingml/2006/main" xmlns:w14="http://schemas.microsoft.com/office/word/2010/wordml" xmlns:w15="http://schemas.microsoft.com/office/word/2012/wordml" xmlns:wpg="http://schemas.microsoft.com/office/word/2010/wordprocessingGroup" xmlns:wpi="http://schemas.microsoft.com/office/word/2010/wordprocessingInk" xmlns:wne="http://schemas.microsoft.com/office/word/2006/wordml" xmlns:wps="http://schemas.microsoft.com/office/word/2010/wordprocessingShape" mc:Ignorable="w14 w15 wp14">
+  <w:sdt>
+    <w:sdtPr>
+      <w:id w:val="-1333145927"/>
+      <w:docPartObj>
+        <w:docPartGallery w:val="Page Numbers (Bottom of Page)"/>
+        <w:docPartUnique/>
+      </w:docPartObj>
+    </w:sdtPr>
+    <w:sdtEndPr>
+      <w:rPr>
+        <w:noProof/>
+      </w:rPr>
+    </w:sdtEndPr>
+    <w:sdtContent>
+      <w:p>
+        <w:pPr>
+          <w:pStyle w:val="Footer"/>
+          <w:jc w:val="right"/>
+        </w:pPr>
+        <w:r>
+          <w:fldChar w:fldCharType="begin"/>
+        </w:r>
+        <w:r>
+          <w:instrText xml:space="preserve"> PAGE   \* MERGEFORMAT </w:instrText>
+        </w:r>
+        <w:r>
+          <w:fldChar w:fldCharType="separate"/>
+        </w:r>
+        <w:r>
+          <w:rPr>
+            <w:noProof/>
+          </w:rPr>
+          <w:t>2</w:t>
+        </w:r>
+        <w:r>
+          <w:rPr>
+            <w:noProof/>
+          </w:rPr>
+          <w:fldChar w:fldCharType="end"/>
+        </w:r>
+      </w:p>
+    </w:sdtContent>
+  </w:sdt>
+  <w:p>
+    <w:pPr>
+      <w:pStyle w:val="Footer"/>
+    </w:pPr>
+  </w:p>
+</w:ftr>
+</file>
+
+<file path=word/footnotes.xml><?xml version="1.0" encoding="utf-8"?>
+<w:footnotes xmlns:wpc="http://schemas.microsoft.com/office/word/2010/wordprocessingCanvas" xmlns:mc="http://schemas.openxmlformats.org/markup-compatibility/2006" xmlns:o="urn:schemas-microsoft-com:office:office" xmlns:r="http://schemas.openxmlformats.org/officeDocument/2006/relationships" xmlns:m="http://schemas.openxmlformats.org/officeDocument/2006/math" xmlns:v="urn:schemas-microsoft-com:vml" xmlns:wp14="http://schemas.microsoft.com/office/word/2010/wordprocessingDrawing" xmlns:wp="http://schemas.openxmlformats.org/drawingml/2006/wordprocessingDrawing" xmlns:w10="urn:schemas-microsoft-com:office:word" xmlns:w="http://schemas.openxmlformats.org/wordprocessingml/2006/main" xmlns:w14="http://schemas.microsoft.com/office/word/2010/wordml" xmlns:w15="http://schemas.microsoft.com/office/word/2012/wordml" xmlns:wpg="http://schemas.microsoft.com/office/word/2010/wordprocessingGroup" xmlns:wpi="http://schemas.microsoft.com/office/word/2010/wordprocessingInk" xmlns:wne="http://schemas.microsoft.com/office/word/2006/wordml" xmlns:wps="http://schemas.microsoft.com/office/word/2010/wordprocessingShape" mc:Ignorable="w14 w15 wp14">
+  <w:footnote w:type="separator" w:id="-1">
+    <w:p>
+      <w:pPr>
+        <w:spacing w:after="0" w:line="240" w:lineRule="auto"/>
+      </w:pPr>
+      <w:r>
+        <w:separator/>
+      </w:r>
+    </w:p>
+  </w:footnote>
+  <w:footnote w:type="continuationSeparator" w:id="0">
+    <w:p>
+      <w:pPr>
+        <w:spacing w:after="0" w:line="240" w:lineRule="auto"/>
+      </w:pPr>
+      <w:r>
+        <w:continuationSeparator/>
+      </w:r>
+    </w:p>
+  </w:footnote>
+</w:footnotes>
+</file>
+
+<file path=word/numbering.xml><?xml version="1.0" encoding="utf-8"?>
+<w:numbering xmlns:wpc="http://schemas.microsoft.com/office/word/2010/wordprocessingCanvas" xmlns:mc="http://schemas.openxmlformats.org/markup-compatibility/2006" xmlns:o="urn:schemas-microsoft-com:office:office" xmlns:r="http://schemas.openxmlformats.org/officeDocument/2006/relationships" xmlns:m="http://schemas.openxmlformats.org/officeDocument/2006/math" xmlns:v="urn:schemas-microsoft-com:vml" xmlns:wp14="http://schemas.microsoft.com/office/word/2010/wordprocessingDrawing" xmlns:wp="http://schemas.openxmlformats.org/drawingml/2006/wordprocessingDrawing" xmlns:w10="urn:schemas-microsoft-com:office:word" xmlns:w="http://schemas.openxmlformats.org/wordprocessingml/2006/main" xmlns:w14="http://schemas.microsoft.com/office/word/2010/wordml" xmlns:w15="http://schemas.microsoft.com/office/word/2012/wordml" xmlns:wpg="http://schemas.microsoft.com/office/word/2010/wordprocessingGroup" xmlns:wpi="http://schemas.microsoft.com/office/word/2010/wordprocessingInk" xmlns:wne="http://schemas.microsoft.com/office/word/2006/wordml" xmlns:wps="http://schemas.microsoft.com/office/word/2010/wordprocessingShape" mc:Ignorable="w14 w15 wp14">
+  <w:abstractNum w:abstractNumId="0" w15:restartNumberingAfterBreak="0">
+    <w:nsid w:val="014604C5"/>
+    <w:multiLevelType w:val="multilevel"/>
+    <w:tmpl w:val="33B6562E"/>
+    <w:lvl w:ilvl="0">
+      <w:start w:val="1"/>
+      <w:numFmt w:val="bullet"/>
+      <w:lvlText w:val=""/>
+      <w:lvlJc w:val="left"/>
+      <w:pPr>
+        <w:tabs>
+          <w:tab w:val="num" w:pos="720"/>
+        </w:tabs>
+        <w:ind w:left="720" w:hanging="360"/>
+      </w:pPr>
+      <w:rPr>
+        <w:rFonts w:ascii="Symbol" w:hAnsi="Symbol" w:hint="default"/>
+        <w:sz w:val="20"/>
+      </w:rPr>
+    </w:lvl>
+    <w:lvl w:ilvl="1" w:tentative="1">
+      <w:start w:val="1"/>
+      <w:numFmt w:val="bullet"/>
+      <w:lvlText w:val="o"/>
+      <w:lvlJc w:val="left"/>
+      <w:pPr>
+        <w:tabs>
+          <w:tab w:val="num" w:pos="1440"/>
+        </w:tabs>
+        <w:ind w:left="1440" w:hanging="360"/>
+      </w:pPr>
+      <w:rPr>
+        <w:rFonts w:ascii="Courier New" w:hAnsi="Courier New" w:hint="default"/>
+        <w:sz w:val="20"/>
+      </w:rPr>
+    </w:lvl>
+    <w:lvl w:ilvl="2" w:tentative="1">
+      <w:start w:val="1"/>
+      <w:numFmt w:val="bullet"/>
+      <w:lvlText w:val=""/>
+      <w:lvlJc w:val="left"/>
+      <w:pPr>
+        <w:tabs>
+          <w:tab w:val="num" w:pos="2160"/>
+        </w:tabs>
+        <w:ind w:left="2160" w:hanging="360"/>
+      </w:pPr>
+      <w:rPr>
+        <w:rFonts w:ascii="Wingdings" w:hAnsi="Wingdings" w:hint="default"/>
+        <w:sz w:val="20"/>
+      </w:rPr>
+    </w:lvl>
+    <w:lvl w:ilvl="3" w:tentative="1">
+      <w:start w:val="1"/>
+      <w:numFmt w:val="bullet"/>
+      <w:lvlText w:val=""/>
+      <w:lvlJc w:val="left"/>
+      <w:pPr>
+        <w:tabs>
+          <w:tab w:val="num" w:pos="2880"/>
+        </w:tabs>
+        <w:ind w:left="2880" w:hanging="360"/>
+      </w:pPr>
+      <w:rPr>
+        <w:rFonts w:ascii="Wingdings" w:hAnsi="Wingdings" w:hint="default"/>
+        <w:sz w:val="20"/>
+      </w:rPr>
+    </w:lvl>
+    <w:lvl w:ilvl="4" w:tentative="1">
+      <w:start w:val="1"/>
+      <w:numFmt w:val="bullet"/>
+      <w:lvlText w:val=""/>
+      <w:lvlJc w:val="left"/>
+      <w:pPr>
+        <w:tabs>
+          <w:tab w:val="num" w:pos="3600"/>
+        </w:tabs>
+        <w:ind w:left="3600" w:hanging="360"/>
+      </w:pPr>
+      <w:rPr>
+        <w:rFonts w:ascii="Wingdings" w:hAnsi="Wingdings" w:hint="default"/>
+        <w:sz w:val="20"/>
+      </w:rPr>
+    </w:lvl>
+    <w:lvl w:ilvl="5" w:tentative="1">
+      <w:start w:val="1"/>
+      <w:numFmt w:val="bullet"/>
+      <w:lvlText w:val=""/>
+      <w:lvlJc w:val="left"/>
+      <w:pPr>
+        <w:tabs>
+          <w:tab w:val="num" w:pos="4320"/>
+        </w:tabs>
+        <w:ind w:left="4320" w:hanging="360"/>
+      </w:pPr>
+      <w:rPr>
+        <w:rFonts w:ascii="Wingdings" w:hAnsi="Wingdings" w:hint="default"/>
+        <w:sz w:val="20"/>
+      </w:rPr>
+    </w:lvl>
+    <w:lvl w:ilvl="6" w:tentative="1">
+      <w:start w:val="1"/>
+      <w:numFmt w:val="bullet"/>
+      <w:lvlText w:val=""/>
+      <w:lvlJc w:val="left"/>
+      <w:pPr>
+        <w:tabs>
+          <w:tab w:val="num" w:pos="5040"/>
+        </w:tabs>
+        <w:ind w:left="5040" w:hanging="360"/>
+      </w:pPr>
+      <w:rPr>
+        <w:rFonts w:ascii="Wingdings" w:hAnsi="Wingdings" w:hint="default"/>
+        <w:sz w:val="20"/>
+      </w:rPr>
+    </w:lvl>
+    <w:lvl w:ilvl="7" w:tentative="1">
+      <w:start w:val="1"/>
+      <w:numFmt w:val="bullet"/>
+      <w:lvlText w:val=""/>
+      <w:lvlJc w:val="left"/>
+      <w:pPr>
+        <w:tabs>
+          <w:tab w:val="num" w:pos="5760"/>
+        </w:tabs>
+        <w:ind w:left="5760" w:hanging="360"/>
+      </w:pPr>
+      <w:rPr>
+        <w:rFonts w:ascii="Wingdings" w:hAnsi="Wingdings" w:hint="default"/>
+        <w:sz w:val="20"/>
+      </w:rPr>
+    </w:lvl>
+    <w:lvl w:ilvl="8" w:tentative="1">
+      <w:start w:val="1"/>
+      <w:numFmt w:val="bullet"/>
+      <w:lvlText w:val=""/>
+      <w:lvlJc w:val="left"/>
+      <w:pPr>
+        <w:tabs>
+          <w:tab w:val="num" w:pos="6480"/>
+        </w:tabs>
+        <w:ind w:left="6480" w:hanging="360"/>
+      </w:pPr>
+      <w:rPr>
+        <w:rFonts w:ascii="Wingdings" w:hAnsi="Wingdings" w:hint="default"/>
+        <w:sz w:val="20"/>
+      </w:rPr>
+    </w:lvl>
+  </w:abstractNum>
+  <w:abstractNum w:abstractNumId="1" w15:restartNumberingAfterBreak="0">
+    <w:nsid w:val="0779522E"/>
+    <w:multiLevelType w:val="multilevel"/>
+    <w:tmpl w:val="0882ABB0"/>
+    <w:lvl w:ilvl="0">
+      <w:start w:val="1"/>
+      <w:numFmt w:val="bullet"/>
+      <w:lvlText w:val=""/>
+      <w:lvlJc w:val="left"/>
+      <w:pPr>
+        <w:tabs>
+          <w:tab w:val="num" w:pos="720"/>
+        </w:tabs>
+        <w:ind w:left="720" w:hanging="360"/>
+      </w:pPr>
+      <w:rPr>
+        <w:rFonts w:ascii="Symbol" w:hAnsi="Symbol" w:hint="default"/>
+        <w:sz w:val="20"/>
+      </w:rPr>
+    </w:lvl>
+    <w:lvl w:ilvl="1" w:tentative="1">
+      <w:start w:val="1"/>
+      <w:numFmt w:val="bullet"/>
+      <w:lvlText w:val="o"/>
+      <w:lvlJc w:val="left"/>
+      <w:pPr>
+        <w:tabs>
+          <w:tab w:val="num" w:pos="1440"/>
+        </w:tabs>
+        <w:ind w:left="1440" w:hanging="360"/>
+      </w:pPr>
+      <w:rPr>
+        <w:rFonts w:ascii="Courier New" w:hAnsi="Courier New" w:hint="default"/>
+        <w:sz w:val="20"/>
+      </w:rPr>
+    </w:lvl>
+    <w:lvl w:ilvl="2" w:tentative="1">
+      <w:start w:val="1"/>
+      <w:numFmt w:val="bullet"/>
+      <w:lvlText w:val=""/>
+      <w:lvlJc w:val="left"/>
+      <w:pPr>
+        <w:tabs>
+          <w:tab w:val="num" w:pos="2160"/>
+        </w:tabs>
+        <w:ind w:left="2160" w:hanging="360"/>
+      </w:pPr>
+      <w:rPr>
+        <w:rFonts w:ascii="Wingdings" w:hAnsi="Wingdings" w:hint="default"/>
+        <w:sz w:val="20"/>
+      </w:rPr>
+    </w:lvl>
+    <w:lvl w:ilvl="3" w:tentative="1">
+      <w:start w:val="1"/>
+      <w:numFmt w:val="bullet"/>
+      <w:lvlText w:val=""/>
+      <w:lvlJc w:val="left"/>
+      <w:pPr>
+        <w:tabs>
+          <w:tab w:val="num" w:pos="2880"/>
+        </w:tabs>
+        <w:ind w:left="2880" w:hanging="360"/>
+      </w:pPr>
+      <w:rPr>
+        <w:rFonts w:ascii="Wingdings" w:hAnsi="Wingdings" w:hint="default"/>
+        <w:sz w:val="20"/>
+      </w:rPr>
+    </w:lvl>
+    <w:lvl w:ilvl="4" w:tentative="1">
+      <w:start w:val="1"/>
+      <w:numFmt w:val="bullet"/>
+      <w:lvlText w:val=""/>
+      <w:lvlJc w:val="left"/>
+      <w:pPr>
+        <w:tabs>
+          <w:tab w:val="num" w:pos="3600"/>
+        </w:tabs>
+        <w:ind w:left="3600" w:hanging="360"/>
+      </w:pPr>
+      <w:rPr>
+        <w:rFonts w:ascii="Wingdings" w:hAnsi="Wingdings" w:hint="default"/>
+        <w:sz w:val="20"/>
+      </w:rPr>
+    </w:lvl>
+    <w:lvl w:ilvl="5" w:tentative="1">
+      <w:start w:val="1"/>
+      <w:numFmt w:val="bullet"/>
+      <w:lvlText w:val=""/>
+      <w:lvlJc w:val="left"/>
+      <w:pPr>
+        <w:tabs>
+          <w:tab w:val="num" w:pos="4320"/>
+        </w:tabs>
+        <w:ind w:left="4320" w:hanging="360"/>
+      </w:pPr>
+      <w:rPr>
+        <w:rFonts w:ascii="Wingdings" w:hAnsi="Wingdings" w:hint="default"/>
+        <w:sz w:val="20"/>
+      </w:rPr>
+    </w:lvl>
+    <w:lvl w:ilvl="6" w:tentative="1">
+      <w:start w:val="1"/>
+      <w:numFmt w:val="bullet"/>
+      <w:lvlText w:val=""/>
+      <w:lvlJc w:val="left"/>
+      <w:pPr>
+        <w:tabs>
+          <w:tab w:val="num" w:pos="5040"/>
+        </w:tabs>
+        <w:ind w:left="5040" w:hanging="360"/>
+      </w:pPr>
+      <w:rPr>
+        <w:rFonts w:ascii="Wingdings" w:hAnsi="Wingdings" w:hint="default"/>
+        <w:sz w:val="20"/>
+      </w:rPr>
+    </w:lvl>
+    <w:lvl w:ilvl="7" w:tentative="1">
+      <w:start w:val="1"/>
+      <w:numFmt w:val="bullet"/>
+      <w:lvlText w:val=""/>
+      <w:lvlJc w:val="left"/>
+      <w:pPr>
+        <w:tabs>
+          <w:tab w:val="num" w:pos="5760"/>
+        </w:tabs>
+        <w:ind w:left="5760" w:hanging="360"/>
+      </w:pPr>
+      <w:rPr>
+        <w:rFonts w:ascii="Wingdings" w:hAnsi="Wingdings" w:hint="default"/>
+        <w:sz w:val="20"/>
+      </w:rPr>
+    </w:lvl>
+    <w:lvl w:ilvl="8" w:tentative="1">
+      <w:start w:val="1"/>
+      <w:numFmt w:val="bullet"/>
+      <w:lvlText w:val=""/>
+      <w:lvlJc w:val="left"/>
+      <w:pPr>
+        <w:tabs>
+          <w:tab w:val="num" w:pos="6480"/>
+        </w:tabs>
+        <w:ind w:left="6480" w:hanging="360"/>
+      </w:pPr>
+      <w:rPr>
+        <w:rFonts w:ascii="Wingdings" w:hAnsi="Wingdings" w:hint="default"/>
+        <w:sz w:val="20"/>
+      </w:rPr>
+    </w:lvl>
+  </w:abstractNum>
+  <w:abstractNum w:abstractNumId="2" w15:restartNumberingAfterBreak="0">
+    <w:nsid w:val="157D0317"/>
+    <w:multiLevelType w:val="hybridMultilevel"/>
+    <w:tmpl w:val="387EB05A"/>
+    <w:lvl w:ilvl="0" w:tplc="70307B00">
+      <w:start w:val="1"/>
+      <w:numFmt w:val="decimal"/>
+      <w:lvlText w:val="%1-"/>
+      <w:lvlJc w:val="left"/>
+      <w:pPr>
+        <w:ind w:left="720" w:hanging="360"/>
+      </w:pPr>
+      <w:rPr>
+        <w:rFonts w:hint="default"/>
+      </w:rPr>
+    </w:lvl>
+    <w:lvl w:ilvl="1" w:tplc="08160019" w:tentative="1">
+      <w:start w:val="1"/>
+      <w:numFmt w:val="lowerLetter"/>
+      <w:lvlText w:val="%2."/>
+      <w:lvlJc w:val="left"/>
+      <w:pPr>
+        <w:ind w:left="1440" w:hanging="360"/>
+      </w:pPr>
+    </w:lvl>
+    <w:lvl w:ilvl="2" w:tplc="0816001B" w:tentative="1">
+      <w:start w:val="1"/>
+      <w:numFmt w:val="lowerRoman"/>
+      <w:lvlText w:val="%3."/>
+      <w:lvlJc w:val="right"/>
+      <w:pPr>
+        <w:ind w:left="2160" w:hanging="180"/>
+      </w:pPr>
+    </w:lvl>
+    <w:lvl w:ilvl="3" w:tplc="0816000F" w:tentative="1">
+      <w:start w:val="1"/>
+      <w:numFmt w:val="decimal"/>
+      <w:lvlText w:val="%4."/>
+      <w:lvlJc w:val="left"/>
+      <w:pPr>
+        <w:ind w:left="2880" w:hanging="360"/>
+      </w:pPr>
+    </w:lvl>
+    <w:lvl w:ilvl="4" w:tplc="08160019" w:tentative="1">
+      <w:start w:val="1"/>
+      <w:numFmt w:val="lowerLetter"/>
+      <w:lvlText w:val="%5."/>
+      <w:lvlJc w:val="left"/>
+      <w:pPr>
+        <w:ind w:left="3600" w:hanging="360"/>
+      </w:pPr>
+    </w:lvl>
+    <w:lvl w:ilvl="5" w:tplc="0816001B" w:tentative="1">
+      <w:start w:val="1"/>
+      <w:numFmt w:val="lowerRoman"/>
+      <w:lvlText w:val="%6."/>
+      <w:lvlJc w:val="right"/>
+      <w:pPr>
+        <w:ind w:left="4320" w:hanging="180"/>
+      </w:pPr>
+    </w:lvl>
+    <w:lvl w:ilvl="6" w:tplc="0816000F" w:tentative="1">
+      <w:start w:val="1"/>
+      <w:numFmt w:val="decimal"/>
+      <w:lvlText w:val="%7."/>
+      <w:lvlJc w:val="left"/>
+      <w:pPr>
+        <w:ind w:left="5040" w:hanging="360"/>
+      </w:pPr>
+    </w:lvl>
+    <w:lvl w:ilvl="7" w:tplc="08160019" w:tentative="1">
+      <w:start w:val="1"/>
+      <w:numFmt w:val="lowerLetter"/>
+      <w:lvlText w:val="%8."/>
+      <w:lvlJc w:val="left"/>
+      <w:pPr>
+        <w:ind w:left="5760" w:hanging="360"/>
+      </w:pPr>
+    </w:lvl>
+    <w:lvl w:ilvl="8" w:tplc="0816001B" w:tentative="1">
+      <w:start w:val="1"/>
+      <w:numFmt w:val="lowerRoman"/>
+      <w:lvlText w:val="%9."/>
+      <w:lvlJc w:val="right"/>
+      <w:pPr>
+        <w:ind w:left="6480" w:hanging="180"/>
+      </w:pPr>
+    </w:lvl>
+  </w:abstractNum>
+  <w:num w:numId="1">
+    <w:abstractNumId w:val="2"/>
+  </w:num>
+  <w:num w:numId="2">
+    <w:abstractNumId w:val="0"/>
+  </w:num>
+  <w:num w:numId="3">
+    <w:abstractNumId w:val="1"/>
+  </w:num>
+</w:numbering>
+</file>
+
 <file path=word/styles.xml><?xml version="1.0" encoding="utf-8"?>
-<w:styles xmlns:mc="http://schemas.openxmlformats.org/markup-compatibility/2006" xmlns:r="http://schemas.openxmlformats.org/officeDocument/2006/relationships" xmlns:w="http://schemas.openxmlformats.org/wordprocessingml/2006/main" xmlns:w14="http://schemas.microsoft.com/office/word/2010/wordml" xmlns:w15="http://schemas.microsoft.com/office/word/2012/wordml" xmlns:w16se="http://schemas.microsoft.com/office/word/2015/wordml/symex" mc:Ignorable="w14 w15 w16se">
+<w:styles xmlns:mc="http://schemas.openxmlformats.org/markup-compatibility/2006" xmlns:r="http://schemas.openxmlformats.org/officeDocument/2006/relationships" xmlns:w="http://schemas.openxmlformats.org/wordprocessingml/2006/main" xmlns:w14="http://schemas.microsoft.com/office/word/2010/wordml" xmlns:w15="http://schemas.microsoft.com/office/word/2012/wordml" mc:Ignorable="w14 w15">
   <w:docDefaults>
     <w:rPrDefault>
       <w:rPr>
@@ -1171,7 +1512,7 @@
       </w:pPr>
     </w:pPrDefault>
   </w:docDefaults>
-  <w:latentStyles w:defLockedState="0" w:defUIPriority="99" w:defSemiHidden="0" w:defUnhideWhenUsed="0" w:defQFormat="0" w:count="372">
+  <w:latentStyles w:defLockedState="0" w:defUIPriority="99" w:defSemiHidden="0" w:defUnhideWhenUsed="0" w:defQFormat="0" w:count="371">
     <w:lsdException w:name="Normal" w:uiPriority="0" w:qFormat="1"/>
     <w:lsdException w:name="heading 1" w:uiPriority="9" w:qFormat="1"/>
     <w:lsdException w:name="heading 2" w:semiHidden="1" w:uiPriority="9" w:unhideWhenUsed="1" w:qFormat="1"/>
@@ -1543,19 +1884,18 @@
     <w:lsdException w:name="List Table 5 Dark Accent 6" w:uiPriority="50"/>
     <w:lsdException w:name="List Table 6 Colorful Accent 6" w:uiPriority="51"/>
     <w:lsdException w:name="List Table 7 Colorful Accent 6" w:uiPriority="52"/>
-    <w:lsdException w:name="Mention" w:semiHidden="1" w:unhideWhenUsed="1"/>
   </w:latentStyles>
   <w:style w:type="paragraph" w:default="1" w:styleId="Normal">
     <w:name w:val="Normal"/>
     <w:qFormat/>
   </w:style>
-  <w:style w:type="character" w:default="1" w:styleId="Tipodeletrapredefinidodopargrafo">
+  <w:style w:type="character" w:default="1" w:styleId="DefaultParagraphFont">
     <w:name w:val="Default Paragraph Font"/>
     <w:uiPriority w:val="1"/>
     <w:semiHidden/>
     <w:unhideWhenUsed/>
   </w:style>
-  <w:style w:type="table" w:default="1" w:styleId="Tabelanormal">
+  <w:style w:type="table" w:default="1" w:styleId="TableNormal">
     <w:name w:val="Normal Table"/>
     <w:uiPriority w:val="99"/>
     <w:semiHidden/>
@@ -1570,11 +1910,88 @@
       </w:tblCellMar>
     </w:tblPr>
   </w:style>
-  <w:style w:type="numbering" w:default="1" w:styleId="Semlista">
+  <w:style w:type="numbering" w:default="1" w:styleId="NoList">
     <w:name w:val="No List"/>
     <w:uiPriority w:val="99"/>
     <w:semiHidden/>
     <w:unhideWhenUsed/>
+  </w:style>
+  <w:style w:type="paragraph" w:styleId="ListParagraph">
+    <w:name w:val="List Paragraph"/>
+    <w:basedOn w:val="Normal"/>
+    <w:uiPriority w:val="34"/>
+    <w:qFormat/>
+    <w:rsid w:val="00C1396E"/>
+    <w:pPr>
+      <w:ind w:left="720"/>
+      <w:contextualSpacing/>
+    </w:pPr>
+  </w:style>
+  <w:style w:type="paragraph" w:styleId="NormalWeb">
+    <w:name w:val="Normal (Web)"/>
+    <w:basedOn w:val="Normal"/>
+    <w:uiPriority w:val="99"/>
+    <w:semiHidden/>
+    <w:unhideWhenUsed/>
+    <w:rsid w:val="00224D4E"/>
+    <w:pPr>
+      <w:spacing w:before="100" w:beforeAutospacing="1" w:after="100" w:afterAutospacing="1" w:line="240" w:lineRule="auto"/>
+    </w:pPr>
+    <w:rPr>
+      <w:rFonts w:ascii="Times New Roman" w:eastAsia="Times New Roman" w:hAnsi="Times New Roman" w:cs="Times New Roman"/>
+      <w:sz w:val="24"/>
+      <w:szCs w:val="24"/>
+      <w:lang w:eastAsia="pt-PT"/>
+    </w:rPr>
+  </w:style>
+  <w:style w:type="character" w:customStyle="1" w:styleId="apple-converted-space">
+    <w:name w:val="apple-converted-space"/>
+    <w:basedOn w:val="DefaultParagraphFont"/>
+    <w:rsid w:val="00224D4E"/>
+  </w:style>
+  <w:style w:type="paragraph" w:styleId="Header">
+    <w:name w:val="header"/>
+    <w:basedOn w:val="Normal"/>
+    <w:link w:val="HeaderChar"/>
+    <w:uiPriority w:val="99"/>
+    <w:unhideWhenUsed/>
+    <w:rsid w:val="00FA23A1"/>
+    <w:pPr>
+      <w:tabs>
+        <w:tab w:val="center" w:pos="4252"/>
+        <w:tab w:val="right" w:pos="8504"/>
+      </w:tabs>
+      <w:spacing w:after="0" w:line="240" w:lineRule="auto"/>
+    </w:pPr>
+  </w:style>
+  <w:style w:type="character" w:customStyle="1" w:styleId="HeaderChar">
+    <w:name w:val="Header Char"/>
+    <w:basedOn w:val="DefaultParagraphFont"/>
+    <w:link w:val="Header"/>
+    <w:uiPriority w:val="99"/>
+    <w:rsid w:val="00FA23A1"/>
+  </w:style>
+  <w:style w:type="paragraph" w:styleId="Footer">
+    <w:name w:val="footer"/>
+    <w:basedOn w:val="Normal"/>
+    <w:link w:val="FooterChar"/>
+    <w:uiPriority w:val="99"/>
+    <w:unhideWhenUsed/>
+    <w:rsid w:val="00FA23A1"/>
+    <w:pPr>
+      <w:tabs>
+        <w:tab w:val="center" w:pos="4252"/>
+        <w:tab w:val="right" w:pos="8504"/>
+      </w:tabs>
+      <w:spacing w:after="0" w:line="240" w:lineRule="auto"/>
+    </w:pPr>
+  </w:style>
+  <w:style w:type="character" w:customStyle="1" w:styleId="FooterChar">
+    <w:name w:val="Footer Char"/>
+    <w:basedOn w:val="DefaultParagraphFont"/>
+    <w:link w:val="Footer"/>
+    <w:uiPriority w:val="99"/>
+    <w:rsid w:val="00FA23A1"/>
   </w:style>
 </w:styles>
 </file>

</xml_diff>

<commit_message>
Ref #5 Commit dos alunos João Oliveira e Paulo Russo
</commit_message>
<xml_diff>
--- a/COGSI/Projeto Final/Cogsi-Planeamento-1120008-1150285.docx
+++ b/COGSI/Projeto Final/Cogsi-Planeamento-1120008-1150285.docx
@@ -1,6 +1,6 @@
 
 <file path=word/document.xml><?xml version="1.0" encoding="utf-8"?>
-<w:document xmlns:wpc="http://schemas.microsoft.com/office/word/2010/wordprocessingCanvas" xmlns:cx="http://schemas.microsoft.com/office/drawing/2014/chartex" xmlns:cx1="http://schemas.microsoft.com/office/drawing/2015/9/8/chartex" xmlns:cx2="http://schemas.microsoft.com/office/drawing/2015/10/21/chartex" xmlns:mc="http://schemas.openxmlformats.org/markup-compatibility/2006" xmlns:o="urn:schemas-microsoft-com:office:office" xmlns:r="http://schemas.openxmlformats.org/officeDocument/2006/relationships" xmlns:m="http://schemas.openxmlformats.org/officeDocument/2006/math" xmlns:v="urn:schemas-microsoft-com:vml" xmlns:wp14="http://schemas.microsoft.com/office/word/2010/wordprocessingDrawing" xmlns:wp="http://schemas.openxmlformats.org/drawingml/2006/wordprocessingDrawing" xmlns:w10="urn:schemas-microsoft-com:office:word" xmlns:w="http://schemas.openxmlformats.org/wordprocessingml/2006/main" xmlns:w14="http://schemas.microsoft.com/office/word/2010/wordml" xmlns:w15="http://schemas.microsoft.com/office/word/2012/wordml" xmlns:w16se="http://schemas.microsoft.com/office/word/2015/wordml/symex" xmlns:wpg="http://schemas.microsoft.com/office/word/2010/wordprocessingGroup" xmlns:wpi="http://schemas.microsoft.com/office/word/2010/wordprocessingInk" xmlns:wne="http://schemas.microsoft.com/office/word/2006/wordml" xmlns:wps="http://schemas.microsoft.com/office/word/2010/wordprocessingShape" mc:Ignorable="w14 w15 w16se wp14">
+<w:document xmlns:wpc="http://schemas.microsoft.com/office/word/2010/wordprocessingCanvas" xmlns:mc="http://schemas.openxmlformats.org/markup-compatibility/2006" xmlns:o="urn:schemas-microsoft-com:office:office" xmlns:r="http://schemas.openxmlformats.org/officeDocument/2006/relationships" xmlns:m="http://schemas.openxmlformats.org/officeDocument/2006/math" xmlns:v="urn:schemas-microsoft-com:vml" xmlns:wp14="http://schemas.microsoft.com/office/word/2010/wordprocessingDrawing" xmlns:wp="http://schemas.openxmlformats.org/drawingml/2006/wordprocessingDrawing" xmlns:w10="urn:schemas-microsoft-com:office:word" xmlns:w="http://schemas.openxmlformats.org/wordprocessingml/2006/main" xmlns:w14="http://schemas.microsoft.com/office/word/2010/wordml" xmlns:w15="http://schemas.microsoft.com/office/word/2012/wordml" xmlns:wpg="http://schemas.microsoft.com/office/word/2010/wordprocessingGroup" xmlns:wpi="http://schemas.microsoft.com/office/word/2010/wordprocessingInk" xmlns:wne="http://schemas.microsoft.com/office/word/2006/wordml" xmlns:wps="http://schemas.microsoft.com/office/word/2010/wordprocessingShape" mc:Ignorable="w14 w15 wp14">
   <w:body>
     <w:p>
       <w:pPr>
@@ -10,6 +10,8 @@
           <w:lang w:eastAsia="pt-PT"/>
         </w:rPr>
       </w:pPr>
+      <w:bookmarkStart w:id="0" w:name="_GoBack"/>
+      <w:bookmarkEnd w:id="0"/>
       <w:r>
         <w:rPr>
           <w:noProof/>
@@ -33,7 +35,7 @@
                     </pic:cNvPicPr>
                   </pic:nvPicPr>
                   <pic:blipFill>
-                    <a:blip r:embed="rId4">
+                    <a:blip r:embed="rId7">
                       <a:extLst>
                         <a:ext uri="{28A0092B-C50C-407E-A947-70E740481C1C}">
                           <a14:useLocalDpi xmlns:a14="http://schemas.microsoft.com/office/drawing/2010/main" val="0"/>
@@ -135,23 +137,7 @@
           <w:sz w:val="44"/>
           <w:szCs w:val="44"/>
         </w:rPr>
-        <w:t xml:space="preserve">Porto, 23 de </w:t>
-      </w:r>
-      <w:proofErr w:type="gramStart"/>
-      <w:r>
-        <w:rPr>
-          <w:sz w:val="44"/>
-          <w:szCs w:val="44"/>
-        </w:rPr>
-        <w:t>Maio</w:t>
-      </w:r>
-      <w:proofErr w:type="gramEnd"/>
-      <w:r>
-        <w:rPr>
-          <w:sz w:val="44"/>
-          <w:szCs w:val="44"/>
-        </w:rPr>
-        <w:t xml:space="preserve"> de 2016</w:t>
+        <w:t>Porto, 23 de Maio de 2016</w:t>
       </w:r>
     </w:p>
     <w:p>
@@ -244,7 +230,7 @@
                     </pic:cNvPicPr>
                   </pic:nvPicPr>
                   <pic:blipFill>
-                    <a:blip r:embed="rId5">
+                    <a:blip r:embed="rId8">
                       <a:extLst>
                         <a:ext uri="{28A0092B-C50C-407E-A947-70E740481C1C}">
                           <a14:useLocalDpi xmlns:a14="http://schemas.microsoft.com/office/drawing/2010/main" val="0"/>
@@ -295,133 +281,68 @@
     </w:p>
     <w:p>
       <w:pPr>
+        <w:rPr>
+          <w:sz w:val="28"/>
+          <w:szCs w:val="28"/>
+        </w:rPr>
+      </w:pPr>
+      <w:r>
+        <w:rPr>
+          <w:sz w:val="28"/>
+          <w:szCs w:val="28"/>
+        </w:rPr>
+        <w:t xml:space="preserve">Neste projeto divide-se em duas partes principais </w:t>
+      </w:r>
+      <w:r>
+        <w:rPr>
+          <w:sz w:val="28"/>
+          <w:szCs w:val="28"/>
+        </w:rPr>
+        <w:t>uma experiencia na qual desenvolvemos a monitorização de uma rede com vários hosts, switches e um router e um paper onde descrevemos os resultados dessa experiencia.</w:t>
+      </w:r>
+    </w:p>
+    <w:p>
+      <w:pPr>
+        <w:rPr>
+          <w:sz w:val="28"/>
+          <w:szCs w:val="28"/>
+        </w:rPr>
+      </w:pPr>
+    </w:p>
+    <w:p>
+      <w:pPr>
         <w:jc w:val="center"/>
         <w:rPr>
           <w:sz w:val="36"/>
           <w:szCs w:val="36"/>
         </w:rPr>
       </w:pPr>
-    </w:p>
-    <w:p>
-      <w:pPr>
-        <w:rPr>
-          <w:sz w:val="28"/>
-          <w:szCs w:val="28"/>
-        </w:rPr>
-      </w:pPr>
-      <w:r>
-        <w:rPr>
-          <w:sz w:val="28"/>
-          <w:szCs w:val="28"/>
-        </w:rPr>
-        <w:t xml:space="preserve">Neste projeto divide-se em duas partes principais </w:t>
-      </w:r>
-      <w:r>
-        <w:rPr>
-          <w:sz w:val="28"/>
-          <w:szCs w:val="28"/>
-        </w:rPr>
-        <w:t xml:space="preserve">uma experiencia na qual desenvolvemos a monitorização de uma rede com vários </w:t>
-      </w:r>
-      <w:proofErr w:type="spellStart"/>
-      <w:r>
-        <w:rPr>
-          <w:sz w:val="28"/>
-          <w:szCs w:val="28"/>
-        </w:rPr>
-        <w:t>hosts</w:t>
-      </w:r>
-      <w:proofErr w:type="spellEnd"/>
-      <w:r>
-        <w:rPr>
-          <w:sz w:val="28"/>
-          <w:szCs w:val="28"/>
-        </w:rPr>
-        <w:t xml:space="preserve">, </w:t>
-      </w:r>
-      <w:proofErr w:type="spellStart"/>
-      <w:r>
-        <w:rPr>
-          <w:sz w:val="28"/>
-          <w:szCs w:val="28"/>
-        </w:rPr>
-        <w:t>switches</w:t>
-      </w:r>
-      <w:proofErr w:type="spellEnd"/>
-      <w:r>
-        <w:rPr>
-          <w:sz w:val="28"/>
-          <w:szCs w:val="28"/>
-        </w:rPr>
-        <w:t xml:space="preserve"> e um router e um </w:t>
-      </w:r>
-      <w:proofErr w:type="spellStart"/>
-      <w:r>
-        <w:rPr>
-          <w:sz w:val="28"/>
-          <w:szCs w:val="28"/>
-        </w:rPr>
-        <w:t>paper</w:t>
-      </w:r>
-      <w:proofErr w:type="spellEnd"/>
-      <w:r>
-        <w:rPr>
-          <w:sz w:val="28"/>
-          <w:szCs w:val="28"/>
-        </w:rPr>
-        <w:t xml:space="preserve"> onde descrevemos os resultados dessa experiencia.</w:t>
-      </w:r>
-    </w:p>
-    <w:p>
-      <w:pPr>
-        <w:rPr>
-          <w:sz w:val="28"/>
-          <w:szCs w:val="28"/>
-        </w:rPr>
-      </w:pPr>
-    </w:p>
-    <w:p>
-      <w:pPr>
-        <w:jc w:val="center"/>
+      <w:r>
         <w:rPr>
           <w:sz w:val="36"/>
           <w:szCs w:val="36"/>
         </w:rPr>
-      </w:pPr>
-      <w:r>
-        <w:rPr>
-          <w:sz w:val="36"/>
-          <w:szCs w:val="36"/>
-        </w:rPr>
         <w:t>Descrição da Experiencia</w:t>
       </w:r>
     </w:p>
     <w:p>
       <w:pPr>
+        <w:rPr>
+          <w:sz w:val="28"/>
+          <w:szCs w:val="28"/>
+        </w:rPr>
+      </w:pPr>
+      <w:r>
+        <w:rPr>
+          <w:sz w:val="28"/>
+          <w:szCs w:val="28"/>
+        </w:rPr>
+        <w:t>Para efetuarmos a experiencia pretendida iremos considerar a estrutura de rede representada na seguinte imagem.</w:t>
+      </w:r>
+    </w:p>
+    <w:p>
+      <w:pPr>
         <w:jc w:val="center"/>
-        <w:rPr>
-          <w:sz w:val="36"/>
-          <w:szCs w:val="36"/>
-        </w:rPr>
-      </w:pPr>
-    </w:p>
-    <w:p>
-      <w:pPr>
-        <w:rPr>
-          <w:sz w:val="28"/>
-          <w:szCs w:val="28"/>
-        </w:rPr>
-      </w:pPr>
-      <w:r>
-        <w:rPr>
-          <w:sz w:val="28"/>
-          <w:szCs w:val="28"/>
-        </w:rPr>
-        <w:t>Para efetuarmos a experiencia pretendida iremos considerar a estrutura de rede representada na seguinte imagem.</w:t>
-      </w:r>
-    </w:p>
-    <w:p>
-      <w:pPr>
         <w:rPr>
           <w:sz w:val="28"/>
           <w:szCs w:val="28"/>
@@ -452,8 +373,8 @@
             <v:path o:extrusionok="f" gradientshapeok="t" o:connecttype="rect"/>
             <o:lock v:ext="edit" aspectratio="t"/>
           </v:shapetype>
-          <v:shape id="_x0000_i1028" type="#_x0000_t75" style="width:425.25pt;height:173.25pt">
-            <v:imagedata r:id="rId6" o:title="13221608_1048365301876631_1564696382793424053_n"/>
+          <v:shape id="_x0000_i1025" type="#_x0000_t75" style="width:425.25pt;height:173.25pt">
+            <v:imagedata r:id="rId9" o:title="13221608_1048365301876631_1564696382793424053_n"/>
           </v:shape>
         </w:pict>
       </w:r>
@@ -468,6 +389,7 @@
     </w:p>
     <w:p>
       <w:pPr>
+        <w:jc w:val="both"/>
         <w:rPr>
           <w:sz w:val="28"/>
           <w:szCs w:val="28"/>
@@ -485,48 +407,24 @@
           <w:sz w:val="28"/>
           <w:szCs w:val="28"/>
         </w:rPr>
-        <w:t xml:space="preserve">os </w:t>
-      </w:r>
-      <w:proofErr w:type="spellStart"/>
-      <w:r>
-        <w:rPr>
-          <w:sz w:val="28"/>
-          <w:szCs w:val="28"/>
-        </w:rPr>
-        <w:t>switches</w:t>
-      </w:r>
-      <w:proofErr w:type="spellEnd"/>
-      <w:r>
-        <w:rPr>
-          <w:sz w:val="28"/>
-          <w:szCs w:val="28"/>
-        </w:rPr>
-        <w:t xml:space="preserve"> são CISCO.</w:t>
-      </w:r>
-    </w:p>
-    <w:p>
-      <w:pPr>
-        <w:rPr>
-          <w:sz w:val="28"/>
-          <w:szCs w:val="28"/>
-        </w:rPr>
-      </w:pPr>
-      <w:r>
-        <w:rPr>
-          <w:sz w:val="28"/>
-          <w:szCs w:val="28"/>
-        </w:rPr>
-        <w:t xml:space="preserve">Os </w:t>
-      </w:r>
-      <w:proofErr w:type="spellStart"/>
-      <w:r>
-        <w:rPr>
-          <w:sz w:val="28"/>
-          <w:szCs w:val="28"/>
-        </w:rPr>
-        <w:t>hosts</w:t>
-      </w:r>
-      <w:proofErr w:type="spellEnd"/>
+        <w:t>os switches são CISCO.</w:t>
+      </w:r>
+    </w:p>
+    <w:p>
+      <w:pPr>
+        <w:jc w:val="both"/>
+        <w:rPr>
+          <w:sz w:val="28"/>
+          <w:szCs w:val="28"/>
+        </w:rPr>
+      </w:pPr>
+      <w:r>
+        <w:rPr>
+          <w:sz w:val="28"/>
+          <w:szCs w:val="28"/>
+        </w:rPr>
+        <w:t>Os hosts</w:t>
+      </w:r>
       <w:r>
         <w:rPr>
           <w:sz w:val="28"/>
@@ -539,23 +437,7 @@
           <w:sz w:val="28"/>
           <w:szCs w:val="28"/>
         </w:rPr>
-        <w:t xml:space="preserve"> serão maquinas Linux </w:t>
-      </w:r>
-      <w:proofErr w:type="spellStart"/>
-      <w:r>
-        <w:rPr>
-          <w:sz w:val="28"/>
-          <w:szCs w:val="28"/>
-        </w:rPr>
-        <w:t>Ubuntu</w:t>
-      </w:r>
-      <w:proofErr w:type="spellEnd"/>
-      <w:r>
-        <w:rPr>
-          <w:sz w:val="28"/>
-          <w:szCs w:val="28"/>
-        </w:rPr>
-        <w:t xml:space="preserve"> server</w:t>
+        <w:t xml:space="preserve"> serão maquinas Linux Ubuntu server</w:t>
       </w:r>
       <w:r>
         <w:rPr>
@@ -574,158 +456,332 @@
     </w:p>
     <w:p>
       <w:pPr>
-        <w:rPr>
-          <w:sz w:val="28"/>
-          <w:szCs w:val="28"/>
-        </w:rPr>
-      </w:pPr>
-      <w:r>
-        <w:rPr>
-          <w:sz w:val="28"/>
-          <w:szCs w:val="28"/>
-        </w:rPr>
-        <w:t xml:space="preserve">Para simular a rede irão ser usadas maquinas virtuais no </w:t>
-      </w:r>
-      <w:proofErr w:type="spellStart"/>
-      <w:r>
-        <w:rPr>
-          <w:sz w:val="28"/>
-          <w:szCs w:val="28"/>
-        </w:rPr>
-        <w:t>VirtualBox</w:t>
-      </w:r>
-      <w:proofErr w:type="spellEnd"/>
-      <w:r>
-        <w:rPr>
-          <w:sz w:val="28"/>
-          <w:szCs w:val="28"/>
-        </w:rPr>
-        <w:t xml:space="preserve"> e o GNS3</w:t>
-      </w:r>
-    </w:p>
-    <w:p>
-      <w:pPr>
-        <w:rPr>
-          <w:sz w:val="28"/>
-          <w:szCs w:val="28"/>
-        </w:rPr>
-      </w:pPr>
-      <w:r>
-        <w:rPr>
-          <w:sz w:val="28"/>
-          <w:szCs w:val="28"/>
-        </w:rPr>
-        <w:t xml:space="preserve">Os </w:t>
-      </w:r>
-      <w:proofErr w:type="spellStart"/>
-      <w:r>
-        <w:rPr>
-          <w:sz w:val="28"/>
-          <w:szCs w:val="28"/>
-        </w:rPr>
-        <w:t>ips</w:t>
-      </w:r>
-      <w:proofErr w:type="spellEnd"/>
-      <w:r>
-        <w:rPr>
-          <w:sz w:val="28"/>
-          <w:szCs w:val="28"/>
-        </w:rPr>
-        <w:t xml:space="preserve"> serão os apresentados na imagem.</w:t>
-      </w:r>
-    </w:p>
-    <w:p>
-      <w:pPr>
-        <w:rPr>
-          <w:sz w:val="28"/>
-          <w:szCs w:val="28"/>
-        </w:rPr>
-      </w:pPr>
-      <w:r>
-        <w:rPr>
-          <w:sz w:val="28"/>
-          <w:szCs w:val="28"/>
-        </w:rPr>
-        <w:t xml:space="preserve">E tal como indicado pela imagem a ferramenta de monitorização estará no </w:t>
-      </w:r>
-      <w:proofErr w:type="spellStart"/>
-      <w:r>
-        <w:rPr>
-          <w:sz w:val="28"/>
-          <w:szCs w:val="28"/>
-        </w:rPr>
-        <w:t>host</w:t>
-      </w:r>
-      <w:proofErr w:type="spellEnd"/>
-      <w:r>
-        <w:rPr>
-          <w:sz w:val="28"/>
-          <w:szCs w:val="28"/>
-        </w:rPr>
-        <w:t xml:space="preserve"> 4, sendo usado o </w:t>
-      </w:r>
-      <w:proofErr w:type="spellStart"/>
-      <w:r>
-        <w:rPr>
-          <w:sz w:val="28"/>
-          <w:szCs w:val="28"/>
-        </w:rPr>
-        <w:t>Nagios</w:t>
-      </w:r>
-      <w:proofErr w:type="spellEnd"/>
-      <w:r>
-        <w:rPr>
-          <w:sz w:val="28"/>
-          <w:szCs w:val="28"/>
-        </w:rPr>
-        <w:t xml:space="preserve"> com o </w:t>
-      </w:r>
-      <w:proofErr w:type="spellStart"/>
-      <w:r>
-        <w:rPr>
-          <w:sz w:val="28"/>
-          <w:szCs w:val="28"/>
-        </w:rPr>
-        <w:t>plugin</w:t>
-      </w:r>
-      <w:proofErr w:type="spellEnd"/>
-      <w:r>
-        <w:rPr>
-          <w:sz w:val="28"/>
-          <w:szCs w:val="28"/>
-        </w:rPr>
-        <w:t xml:space="preserve"> do JMX.</w:t>
-      </w:r>
-    </w:p>
-    <w:p>
-      <w:pPr>
-        <w:rPr>
-          <w:sz w:val="28"/>
-          <w:szCs w:val="28"/>
-        </w:rPr>
-      </w:pPr>
-      <w:r>
-        <w:rPr>
-          <w:sz w:val="28"/>
-          <w:szCs w:val="28"/>
-        </w:rPr>
-        <w:t xml:space="preserve">Será ainda instalado no </w:t>
-      </w:r>
-      <w:proofErr w:type="spellStart"/>
-      <w:r>
-        <w:rPr>
-          <w:sz w:val="28"/>
-          <w:szCs w:val="28"/>
-        </w:rPr>
-        <w:t>host</w:t>
-      </w:r>
-      <w:proofErr w:type="spellEnd"/>
-      <w:r>
-        <w:rPr>
-          <w:sz w:val="28"/>
-          <w:szCs w:val="28"/>
-        </w:rPr>
-        <w:t xml:space="preserve"> 4 a aplicação TODD que será monitorizada com ajuda do JMX.</w:t>
+        <w:jc w:val="both"/>
+        <w:rPr>
+          <w:sz w:val="28"/>
+          <w:szCs w:val="28"/>
+        </w:rPr>
+      </w:pPr>
+      <w:r>
+        <w:rPr>
+          <w:sz w:val="28"/>
+          <w:szCs w:val="28"/>
+        </w:rPr>
+        <w:t>Para simular a rede irão ser usadas maquinas virtuais no VirtualBox e o GNS3</w:t>
+      </w:r>
+      <w:r>
+        <w:rPr>
+          <w:sz w:val="28"/>
+          <w:szCs w:val="28"/>
+        </w:rPr>
+        <w:t>.</w:t>
+      </w:r>
+    </w:p>
+    <w:p>
+      <w:pPr>
+        <w:jc w:val="both"/>
+        <w:rPr>
+          <w:sz w:val="28"/>
+          <w:szCs w:val="28"/>
+        </w:rPr>
+      </w:pPr>
+      <w:r>
+        <w:rPr>
+          <w:sz w:val="28"/>
+          <w:szCs w:val="28"/>
+        </w:rPr>
+        <w:t>Os ips serão os apresentados na imagem.</w:t>
+      </w:r>
+    </w:p>
+    <w:p>
+      <w:pPr>
+        <w:jc w:val="both"/>
+        <w:rPr>
+          <w:sz w:val="28"/>
+          <w:szCs w:val="28"/>
+        </w:rPr>
+      </w:pPr>
+      <w:r>
+        <w:rPr>
+          <w:sz w:val="28"/>
+          <w:szCs w:val="28"/>
+        </w:rPr>
+        <w:t>E tal como indicado pela imagem a ferramenta de monitorização estará no host 4, sendo usado o Nagios com o plugin do JMX.</w:t>
+      </w:r>
+    </w:p>
+    <w:p>
+      <w:pPr>
+        <w:jc w:val="both"/>
+        <w:rPr>
+          <w:sz w:val="28"/>
+          <w:szCs w:val="28"/>
+        </w:rPr>
+      </w:pPr>
+    </w:p>
+    <w:p>
+      <w:pPr>
+        <w:jc w:val="both"/>
+        <w:rPr>
+          <w:sz w:val="28"/>
+          <w:szCs w:val="28"/>
+        </w:rPr>
+      </w:pPr>
+      <w:r>
+        <w:rPr>
+          <w:sz w:val="28"/>
+          <w:szCs w:val="28"/>
+        </w:rPr>
+        <w:t xml:space="preserve">Para mostrar a integraçao do JMX </w:t>
+      </w:r>
+      <w:r>
+        <w:rPr>
+          <w:sz w:val="28"/>
+          <w:szCs w:val="28"/>
+        </w:rPr>
+        <w:t>com o Nagios</w:t>
+      </w:r>
+      <w:r>
+        <w:rPr>
+          <w:sz w:val="28"/>
+          <w:szCs w:val="28"/>
+        </w:rPr>
+        <w:t xml:space="preserve"> podemos recorrer ao Todd, que de uma forma sucinta é um daemon que tem como papel principal a aceitação das ligaçoes dos clientes, e o envio de data/hora sempre que lhe </w:t>
+      </w:r>
+      <w:r>
+        <w:rPr>
+          <w:sz w:val="28"/>
+          <w:szCs w:val="28"/>
+        </w:rPr>
+        <w:lastRenderedPageBreak/>
+        <w:t xml:space="preserve">é pedido. Assim sendo, </w:t>
+      </w:r>
+      <w:r>
+        <w:rPr>
+          <w:sz w:val="28"/>
+          <w:szCs w:val="28"/>
+        </w:rPr>
+        <w:t>será</w:t>
+      </w:r>
+      <w:r>
+        <w:rPr>
+          <w:sz w:val="28"/>
+          <w:szCs w:val="28"/>
+        </w:rPr>
+        <w:t xml:space="preserve"> monitorizado o estado do Todd e o estado de todas as suas sessões. </w:t>
+      </w:r>
+    </w:p>
+    <w:p>
+      <w:pPr>
+        <w:jc w:val="both"/>
+        <w:rPr>
+          <w:sz w:val="28"/>
+          <w:szCs w:val="28"/>
+        </w:rPr>
+      </w:pPr>
+      <w:r>
+        <w:rPr>
+          <w:sz w:val="28"/>
+          <w:szCs w:val="28"/>
+        </w:rPr>
+        <w:t>Para monitorizar é c</w:t>
+      </w:r>
+      <w:r>
+        <w:rPr>
+          <w:sz w:val="28"/>
+          <w:szCs w:val="28"/>
+        </w:rPr>
+        <w:t>riar uma notification listenner no jmx e enviar para um passivecheck.</w:t>
+      </w:r>
+    </w:p>
+    <w:p>
+      <w:pPr>
+        <w:jc w:val="both"/>
+        <w:rPr>
+          <w:sz w:val="28"/>
+          <w:szCs w:val="28"/>
+        </w:rPr>
+      </w:pPr>
+      <w:r>
+        <w:rPr>
+          <w:sz w:val="28"/>
+          <w:szCs w:val="28"/>
+        </w:rPr>
+        <w:t>As funcionalidades chave de um check passivo</w:t>
+      </w:r>
+      <w:r>
+        <w:rPr>
+          <w:sz w:val="28"/>
+          <w:szCs w:val="28"/>
+        </w:rPr>
+        <w:t xml:space="preserve"> </w:t>
+      </w:r>
+      <w:r>
+        <w:rPr>
+          <w:sz w:val="28"/>
+          <w:szCs w:val="28"/>
+        </w:rPr>
+        <w:t>são:</w:t>
+      </w:r>
+    </w:p>
+    <w:p>
+      <w:pPr>
+        <w:jc w:val="both"/>
+        <w:rPr>
+          <w:sz w:val="28"/>
+          <w:szCs w:val="28"/>
+        </w:rPr>
+      </w:pPr>
+      <w:r>
+        <w:rPr>
+          <w:sz w:val="28"/>
+          <w:szCs w:val="28"/>
+        </w:rPr>
+        <w:t>- Os passive checks são inicializado e executados por aplicações/processos externos.</w:t>
+      </w:r>
+    </w:p>
+    <w:p>
+      <w:pPr>
+        <w:jc w:val="both"/>
+        <w:rPr>
+          <w:sz w:val="28"/>
+          <w:szCs w:val="28"/>
+        </w:rPr>
+      </w:pPr>
+      <w:r>
+        <w:rPr>
+          <w:sz w:val="28"/>
+          <w:szCs w:val="28"/>
+        </w:rPr>
+        <w:t>- Os resultados dos passsive checks são submetidos ao nagios para processamento</w:t>
+      </w:r>
+      <w:r>
+        <w:rPr>
+          <w:sz w:val="28"/>
+          <w:szCs w:val="28"/>
+        </w:rPr>
+        <w:t>.</w:t>
+      </w:r>
+    </w:p>
+    <w:p>
+      <w:pPr>
+        <w:jc w:val="both"/>
+        <w:rPr>
+          <w:sz w:val="28"/>
+          <w:szCs w:val="28"/>
+        </w:rPr>
+      </w:pPr>
+    </w:p>
+    <w:p>
+      <w:pPr>
+        <w:jc w:val="both"/>
+        <w:rPr>
+          <w:sz w:val="28"/>
+          <w:szCs w:val="28"/>
+        </w:rPr>
+      </w:pPr>
+      <w:r>
+        <w:rPr>
+          <w:sz w:val="28"/>
+          <w:szCs w:val="28"/>
+        </w:rPr>
+        <w:t>Instalação do NRPE</w:t>
+      </w:r>
+    </w:p>
+    <w:p>
+      <w:pPr>
+        <w:jc w:val="both"/>
+        <w:rPr>
+          <w:sz w:val="28"/>
+          <w:szCs w:val="28"/>
+        </w:rPr>
+      </w:pPr>
+      <w:r>
+        <w:rPr>
+          <w:sz w:val="28"/>
+          <w:szCs w:val="28"/>
+        </w:rPr>
+        <w:t>Rea</w:t>
+      </w:r>
+      <w:r>
+        <w:rPr>
+          <w:sz w:val="28"/>
+          <w:szCs w:val="28"/>
+        </w:rPr>
+        <w:t>lizada a instalação do Nagios</w:t>
+      </w:r>
+      <w:r>
+        <w:rPr>
+          <w:sz w:val="28"/>
+          <w:szCs w:val="28"/>
+        </w:rPr>
+        <w:t>, prossegui</w:t>
+      </w:r>
+      <w:r>
+        <w:rPr>
+          <w:sz w:val="28"/>
+          <w:szCs w:val="28"/>
+        </w:rPr>
+        <w:t>r-se-á</w:t>
+      </w:r>
+      <w:r>
+        <w:rPr>
+          <w:sz w:val="28"/>
+          <w:szCs w:val="28"/>
+        </w:rPr>
+        <w:t xml:space="preserve"> de segu</w:t>
+      </w:r>
+      <w:r>
+        <w:rPr>
+          <w:sz w:val="28"/>
+          <w:szCs w:val="28"/>
+        </w:rPr>
+        <w:t>ida com a instalação do NRPE. Detalhando um pouco o NRPE</w:t>
+      </w:r>
+      <w:r>
+        <w:rPr>
+          <w:sz w:val="28"/>
+          <w:szCs w:val="28"/>
+        </w:rPr>
+        <w:t>, este permite a comunica</w:t>
+      </w:r>
+      <w:r>
+        <w:rPr>
+          <w:sz w:val="28"/>
+          <w:szCs w:val="28"/>
+        </w:rPr>
+        <w:t xml:space="preserve">ção entre o servidor Nagios </w:t>
+      </w:r>
+      <w:r>
+        <w:rPr>
+          <w:sz w:val="28"/>
+          <w:szCs w:val="28"/>
+        </w:rPr>
+        <w:t>e os hosts Linux/Unix para que estes sejam monitorizados.</w:t>
+      </w:r>
+    </w:p>
+    <w:p>
+      <w:pPr>
+        <w:jc w:val="both"/>
+        <w:rPr>
+          <w:sz w:val="28"/>
+          <w:szCs w:val="28"/>
+        </w:rPr>
+      </w:pPr>
+    </w:p>
+    <w:p>
+      <w:pPr>
+        <w:jc w:val="both"/>
+        <w:rPr>
+          <w:sz w:val="28"/>
+          <w:szCs w:val="28"/>
+        </w:rPr>
+      </w:pPr>
+      <w:r>
+        <w:rPr>
+          <w:sz w:val="28"/>
+          <w:szCs w:val="28"/>
+        </w:rPr>
+        <w:br w:type="page"/>
       </w:r>
     </w:p>
     <w:p>
@@ -742,61 +798,29 @@
           <w:szCs w:val="36"/>
         </w:rPr>
         <w:lastRenderedPageBreak/>
-        <w:t xml:space="preserve">Descrição do </w:t>
-      </w:r>
-      <w:proofErr w:type="spellStart"/>
-      <w:r>
-        <w:rPr>
-          <w:sz w:val="36"/>
-          <w:szCs w:val="36"/>
-        </w:rPr>
-        <w:t>Paper</w:t>
-      </w:r>
-      <w:proofErr w:type="spellEnd"/>
-    </w:p>
-    <w:p>
-      <w:pPr>
-        <w:jc w:val="center"/>
-        <w:rPr>
-          <w:sz w:val="36"/>
-          <w:szCs w:val="36"/>
-        </w:rPr>
-      </w:pPr>
-    </w:p>
-    <w:p>
-      <w:pPr>
-        <w:rPr>
-          <w:sz w:val="28"/>
-          <w:szCs w:val="28"/>
-        </w:rPr>
-      </w:pPr>
-      <w:r>
-        <w:rPr>
-          <w:sz w:val="28"/>
-          <w:szCs w:val="28"/>
-        </w:rPr>
-        <w:t xml:space="preserve">No </w:t>
-      </w:r>
-      <w:proofErr w:type="spellStart"/>
-      <w:r>
-        <w:rPr>
-          <w:sz w:val="28"/>
-          <w:szCs w:val="28"/>
-        </w:rPr>
-        <w:t>paper</w:t>
-      </w:r>
-      <w:proofErr w:type="spellEnd"/>
-      <w:r>
-        <w:rPr>
-          <w:sz w:val="28"/>
-          <w:szCs w:val="28"/>
-        </w:rPr>
-        <w:t xml:space="preserve"> iremos adotar a estrutura proposta no enunciado do projeto sendo que na secção: </w:t>
+        <w:t>Descrição do Paper</w:t>
+      </w:r>
+    </w:p>
+    <w:p>
+      <w:pPr>
+        <w:jc w:val="both"/>
+        <w:rPr>
+          <w:sz w:val="28"/>
+          <w:szCs w:val="28"/>
+        </w:rPr>
+      </w:pPr>
+      <w:r>
+        <w:rPr>
+          <w:sz w:val="28"/>
+          <w:szCs w:val="28"/>
+        </w:rPr>
+        <w:t xml:space="preserve">No paper iremos adotar a estrutura proposta no enunciado do projeto sendo que na secção: </w:t>
       </w:r>
     </w:p>
     <w:p>
       <w:pPr>
         <w:ind w:firstLine="708"/>
+        <w:jc w:val="both"/>
         <w:rPr>
           <w:sz w:val="28"/>
           <w:szCs w:val="28"/>
@@ -809,57 +833,17 @@
         </w:rPr>
         <w:t xml:space="preserve">- </w:t>
       </w:r>
-      <w:proofErr w:type="spellStart"/>
-      <w:r>
-        <w:rPr>
-          <w:sz w:val="28"/>
-          <w:szCs w:val="28"/>
-        </w:rPr>
-        <w:t>Describe</w:t>
-      </w:r>
-      <w:proofErr w:type="spellEnd"/>
-      <w:r>
-        <w:rPr>
-          <w:sz w:val="28"/>
-          <w:szCs w:val="28"/>
-        </w:rPr>
-        <w:t xml:space="preserve"> </w:t>
-      </w:r>
-      <w:proofErr w:type="spellStart"/>
-      <w:r>
-        <w:rPr>
-          <w:sz w:val="28"/>
-          <w:szCs w:val="28"/>
-        </w:rPr>
-        <w:t>the</w:t>
-      </w:r>
-      <w:proofErr w:type="spellEnd"/>
-      <w:r>
-        <w:rPr>
-          <w:sz w:val="28"/>
-          <w:szCs w:val="28"/>
-        </w:rPr>
-        <w:t xml:space="preserve"> </w:t>
-      </w:r>
-      <w:proofErr w:type="spellStart"/>
-      <w:r>
-        <w:rPr>
-          <w:sz w:val="28"/>
-          <w:szCs w:val="28"/>
-        </w:rPr>
-        <w:t>Goal</w:t>
-      </w:r>
-      <w:proofErr w:type="spellEnd"/>
-      <w:r>
-        <w:rPr>
-          <w:sz w:val="28"/>
-          <w:szCs w:val="28"/>
-        </w:rPr>
-        <w:t xml:space="preserve"> – iremos descrever qual é o objetivo que pretendemos atingir com esta experiencia;</w:t>
-      </w:r>
-    </w:p>
-    <w:p>
-      <w:pPr>
+      <w:r>
+        <w:rPr>
+          <w:sz w:val="28"/>
+          <w:szCs w:val="28"/>
+        </w:rPr>
+        <w:t>Describe the Goal – iremos descrever qual é o objetivo que pretendemos atingir com esta experiencia;</w:t>
+      </w:r>
+    </w:p>
+    <w:p>
+      <w:pPr>
+        <w:jc w:val="both"/>
         <w:rPr>
           <w:sz w:val="28"/>
           <w:szCs w:val="28"/>
@@ -873,15 +857,6 @@
         <w:tab/>
         <w:t>-</w:t>
       </w:r>
-      <w:proofErr w:type="spellStart"/>
-      <w:r>
-        <w:rPr>
-          <w:sz w:val="28"/>
-          <w:szCs w:val="28"/>
-        </w:rPr>
-        <w:t>Describe</w:t>
-      </w:r>
-      <w:proofErr w:type="spellEnd"/>
       <w:r>
         <w:rPr>
           <w:sz w:val="28"/>
@@ -889,37 +864,12 @@
         </w:rPr>
         <w:t xml:space="preserve"> </w:t>
       </w:r>
-      <w:proofErr w:type="spellStart"/>
-      <w:r>
-        <w:rPr>
-          <w:sz w:val="28"/>
-          <w:szCs w:val="28"/>
-        </w:rPr>
-        <w:t>the</w:t>
-      </w:r>
-      <w:proofErr w:type="spellEnd"/>
-      <w:r>
-        <w:rPr>
-          <w:sz w:val="28"/>
-          <w:szCs w:val="28"/>
-        </w:rPr>
-        <w:t xml:space="preserve"> </w:t>
-      </w:r>
-      <w:proofErr w:type="spellStart"/>
-      <w:r>
-        <w:rPr>
-          <w:sz w:val="28"/>
-          <w:szCs w:val="28"/>
-        </w:rPr>
-        <w:t>Problem</w:t>
-      </w:r>
-      <w:proofErr w:type="spellEnd"/>
-      <w:r>
-        <w:rPr>
-          <w:sz w:val="28"/>
-          <w:szCs w:val="28"/>
-        </w:rPr>
-        <w:t xml:space="preserve"> – iremos desc</w:t>
+      <w:r>
+        <w:rPr>
+          <w:sz w:val="28"/>
+          <w:szCs w:val="28"/>
+        </w:rPr>
+        <w:t>Describe the Problem – iremos desc</w:t>
       </w:r>
       <w:r>
         <w:rPr>
@@ -938,6 +888,24 @@
     </w:p>
     <w:p>
       <w:pPr>
+        <w:jc w:val="both"/>
+        <w:rPr>
+          <w:sz w:val="28"/>
+          <w:szCs w:val="28"/>
+        </w:rPr>
+      </w:pPr>
+      <w:r>
+        <w:rPr>
+          <w:sz w:val="28"/>
+          <w:szCs w:val="28"/>
+        </w:rPr>
+        <w:tab/>
+        <w:t>-Introduce the Proposed Solution – iremos descrever com mais detalhe a solução desenvolvida apesentando pedaços da configuração e indicando as modificações feitas a este planeamento;</w:t>
+      </w:r>
+    </w:p>
+    <w:p>
+      <w:pPr>
+        <w:jc w:val="both"/>
         <w:rPr>
           <w:sz w:val="28"/>
           <w:szCs w:val="28"/>
@@ -951,15 +919,6 @@
         <w:tab/>
         <w:t>-</w:t>
       </w:r>
-      <w:proofErr w:type="spellStart"/>
-      <w:r>
-        <w:rPr>
-          <w:sz w:val="28"/>
-          <w:szCs w:val="28"/>
-        </w:rPr>
-        <w:t>Introduce</w:t>
-      </w:r>
-      <w:proofErr w:type="spellEnd"/>
       <w:r>
         <w:rPr>
           <w:sz w:val="28"/>
@@ -967,57 +926,17 @@
         </w:rPr>
         <w:t xml:space="preserve"> </w:t>
       </w:r>
-      <w:proofErr w:type="spellStart"/>
-      <w:r>
-        <w:rPr>
-          <w:sz w:val="28"/>
-          <w:szCs w:val="28"/>
-        </w:rPr>
-        <w:t>the</w:t>
-      </w:r>
-      <w:proofErr w:type="spellEnd"/>
-      <w:r>
-        <w:rPr>
-          <w:sz w:val="28"/>
-          <w:szCs w:val="28"/>
-        </w:rPr>
-        <w:t xml:space="preserve"> </w:t>
-      </w:r>
-      <w:proofErr w:type="spellStart"/>
-      <w:r>
-        <w:rPr>
-          <w:sz w:val="28"/>
-          <w:szCs w:val="28"/>
-        </w:rPr>
-        <w:t>Proposed</w:t>
-      </w:r>
-      <w:proofErr w:type="spellEnd"/>
-      <w:r>
-        <w:rPr>
-          <w:sz w:val="28"/>
-          <w:szCs w:val="28"/>
-        </w:rPr>
-        <w:t xml:space="preserve"> </w:t>
-      </w:r>
-      <w:proofErr w:type="spellStart"/>
-      <w:r>
-        <w:rPr>
-          <w:sz w:val="28"/>
-          <w:szCs w:val="28"/>
-        </w:rPr>
-        <w:t>Solution</w:t>
-      </w:r>
-      <w:proofErr w:type="spellEnd"/>
-      <w:r>
-        <w:rPr>
-          <w:sz w:val="28"/>
-          <w:szCs w:val="28"/>
-        </w:rPr>
-        <w:t xml:space="preserve"> – iremos descrever com mais detalhe a solução desenvolvida apesentando pedaços da configuração e indicando as modificações feitas a este planeamento;</w:t>
-      </w:r>
-    </w:p>
-    <w:p>
-      <w:pPr>
+      <w:r>
+        <w:rPr>
+          <w:sz w:val="28"/>
+          <w:szCs w:val="28"/>
+        </w:rPr>
+        <w:t>Present and Discuss Results – iremos apresentar os pontos fortes e fracos da nossa solução indicando o que fizemos mal e como poderíamos corrigir;</w:t>
+      </w:r>
+    </w:p>
+    <w:p>
+      <w:pPr>
+        <w:jc w:val="both"/>
         <w:rPr>
           <w:sz w:val="28"/>
           <w:szCs w:val="28"/>
@@ -1031,15 +950,6 @@
         <w:tab/>
         <w:t>-</w:t>
       </w:r>
-      <w:proofErr w:type="spellStart"/>
-      <w:r>
-        <w:rPr>
-          <w:sz w:val="28"/>
-          <w:szCs w:val="28"/>
-        </w:rPr>
-        <w:t>Present</w:t>
-      </w:r>
-      <w:proofErr w:type="spellEnd"/>
       <w:r>
         <w:rPr>
           <w:sz w:val="28"/>
@@ -1047,85 +957,12 @@
         </w:rPr>
         <w:t xml:space="preserve"> </w:t>
       </w:r>
-      <w:proofErr w:type="spellStart"/>
-      <w:r>
-        <w:rPr>
-          <w:sz w:val="28"/>
-          <w:szCs w:val="28"/>
-        </w:rPr>
-        <w:t>and</w:t>
-      </w:r>
-      <w:proofErr w:type="spellEnd"/>
-      <w:r>
-        <w:rPr>
-          <w:sz w:val="28"/>
-          <w:szCs w:val="28"/>
-        </w:rPr>
-        <w:t xml:space="preserve"> </w:t>
-      </w:r>
-      <w:proofErr w:type="spellStart"/>
-      <w:r>
-        <w:rPr>
-          <w:sz w:val="28"/>
-          <w:szCs w:val="28"/>
-        </w:rPr>
-        <w:t>Discuss</w:t>
-      </w:r>
-      <w:proofErr w:type="spellEnd"/>
-      <w:r>
-        <w:rPr>
-          <w:sz w:val="28"/>
-          <w:szCs w:val="28"/>
-        </w:rPr>
-        <w:t xml:space="preserve"> </w:t>
-      </w:r>
-      <w:proofErr w:type="spellStart"/>
-      <w:r>
-        <w:rPr>
-          <w:sz w:val="28"/>
-          <w:szCs w:val="28"/>
-        </w:rPr>
-        <w:t>Results</w:t>
-      </w:r>
-      <w:proofErr w:type="spellEnd"/>
-      <w:r>
-        <w:rPr>
-          <w:sz w:val="28"/>
-          <w:szCs w:val="28"/>
-        </w:rPr>
-        <w:t xml:space="preserve"> – iremos apresentar os pontos fortes e fracos da nossa solução indicando o que fizemos mal e como poderíamos corrigir;</w:t>
-      </w:r>
-    </w:p>
-    <w:p>
-      <w:pPr>
-        <w:rPr>
-          <w:sz w:val="28"/>
-          <w:szCs w:val="28"/>
-        </w:rPr>
-      </w:pPr>
-      <w:r>
-        <w:rPr>
-          <w:sz w:val="28"/>
-          <w:szCs w:val="28"/>
-        </w:rPr>
-        <w:tab/>
-        <w:t>-</w:t>
-      </w:r>
-      <w:proofErr w:type="spellStart"/>
-      <w:r>
-        <w:rPr>
-          <w:sz w:val="28"/>
-          <w:szCs w:val="28"/>
-        </w:rPr>
-        <w:t>Conclusion</w:t>
-      </w:r>
-      <w:proofErr w:type="spellEnd"/>
-      <w:r>
-        <w:rPr>
-          <w:sz w:val="28"/>
-          <w:szCs w:val="28"/>
-        </w:rPr>
-        <w:t xml:space="preserve"> – iremos indicar como se poderia pegar na nossa solução e ir mais longe </w:t>
+      <w:r>
+        <w:rPr>
+          <w:sz w:val="28"/>
+          <w:szCs w:val="28"/>
+        </w:rPr>
+        <w:t xml:space="preserve">Conclusion – iremos indicar como se poderia pegar na nossa solução e ir mais longe </w:t>
       </w:r>
       <w:r>
         <w:rPr>
@@ -1141,21 +978,525 @@
         </w:rPr>
         <w:t xml:space="preserve"> mais e em redes maiores;</w:t>
       </w:r>
-      <w:bookmarkStart w:id="0" w:name="_GoBack"/>
-      <w:bookmarkEnd w:id="0"/>
     </w:p>
     <w:sectPr>
+      <w:footerReference w:type="default" r:id="rId10"/>
       <w:pgSz w:w="11906" w:h="16838"/>
       <w:pgMar w:top="1417" w:right="1701" w:bottom="1417" w:left="1701" w:header="708" w:footer="708" w:gutter="0"/>
       <w:cols w:space="708"/>
+      <w:titlePg/>
       <w:docGrid w:linePitch="360"/>
     </w:sectPr>
   </w:body>
 </w:document>
 </file>
 
+<file path=word/endnotes.xml><?xml version="1.0" encoding="utf-8"?>
+<w:endnotes xmlns:wpc="http://schemas.microsoft.com/office/word/2010/wordprocessingCanvas" xmlns:mc="http://schemas.openxmlformats.org/markup-compatibility/2006" xmlns:o="urn:schemas-microsoft-com:office:office" xmlns:r="http://schemas.openxmlformats.org/officeDocument/2006/relationships" xmlns:m="http://schemas.openxmlformats.org/officeDocument/2006/math" xmlns:v="urn:schemas-microsoft-com:vml" xmlns:wp14="http://schemas.microsoft.com/office/word/2010/wordprocessingDrawing" xmlns:wp="http://schemas.openxmlformats.org/drawingml/2006/wordprocessingDrawing" xmlns:w10="urn:schemas-microsoft-com:office:word" xmlns:w="http://schemas.openxmlformats.org/wordprocessingml/2006/main" xmlns:w14="http://schemas.microsoft.com/office/word/2010/wordml" xmlns:w15="http://schemas.microsoft.com/office/word/2012/wordml" xmlns:wpg="http://schemas.microsoft.com/office/word/2010/wordprocessingGroup" xmlns:wpi="http://schemas.microsoft.com/office/word/2010/wordprocessingInk" xmlns:wne="http://schemas.microsoft.com/office/word/2006/wordml" xmlns:wps="http://schemas.microsoft.com/office/word/2010/wordprocessingShape" mc:Ignorable="w14 w15 wp14">
+  <w:endnote w:type="separator" w:id="-1">
+    <w:p>
+      <w:pPr>
+        <w:spacing w:after="0" w:line="240" w:lineRule="auto"/>
+      </w:pPr>
+      <w:r>
+        <w:separator/>
+      </w:r>
+    </w:p>
+  </w:endnote>
+  <w:endnote w:type="continuationSeparator" w:id="0">
+    <w:p>
+      <w:pPr>
+        <w:spacing w:after="0" w:line="240" w:lineRule="auto"/>
+      </w:pPr>
+      <w:r>
+        <w:continuationSeparator/>
+      </w:r>
+    </w:p>
+  </w:endnote>
+</w:endnotes>
+</file>
+
+<file path=word/footer1.xml><?xml version="1.0" encoding="utf-8"?>
+<w:ftr xmlns:wpc="http://schemas.microsoft.com/office/word/2010/wordprocessingCanvas" xmlns:mc="http://schemas.openxmlformats.org/markup-compatibility/2006" xmlns:o="urn:schemas-microsoft-com:office:office" xmlns:r="http://schemas.openxmlformats.org/officeDocument/2006/relationships" xmlns:m="http://schemas.openxmlformats.org/officeDocument/2006/math" xmlns:v="urn:schemas-microsoft-com:vml" xmlns:wp14="http://schemas.microsoft.com/office/word/2010/wordprocessingDrawing" xmlns:wp="http://schemas.openxmlformats.org/drawingml/2006/wordprocessingDrawing" xmlns:w10="urn:schemas-microsoft-com:office:word" xmlns:w="http://schemas.openxmlformats.org/wordprocessingml/2006/main" xmlns:w14="http://schemas.microsoft.com/office/word/2010/wordml" xmlns:w15="http://schemas.microsoft.com/office/word/2012/wordml" xmlns:wpg="http://schemas.microsoft.com/office/word/2010/wordprocessingGroup" xmlns:wpi="http://schemas.microsoft.com/office/word/2010/wordprocessingInk" xmlns:wne="http://schemas.microsoft.com/office/word/2006/wordml" xmlns:wps="http://schemas.microsoft.com/office/word/2010/wordprocessingShape" mc:Ignorable="w14 w15 wp14">
+  <w:sdt>
+    <w:sdtPr>
+      <w:id w:val="-1333145927"/>
+      <w:docPartObj>
+        <w:docPartGallery w:val="Page Numbers (Bottom of Page)"/>
+        <w:docPartUnique/>
+      </w:docPartObj>
+    </w:sdtPr>
+    <w:sdtEndPr>
+      <w:rPr>
+        <w:noProof/>
+      </w:rPr>
+    </w:sdtEndPr>
+    <w:sdtContent>
+      <w:p>
+        <w:pPr>
+          <w:pStyle w:val="Footer"/>
+          <w:jc w:val="right"/>
+        </w:pPr>
+        <w:r>
+          <w:fldChar w:fldCharType="begin"/>
+        </w:r>
+        <w:r>
+          <w:instrText xml:space="preserve"> PAGE   \* MERGEFORMAT </w:instrText>
+        </w:r>
+        <w:r>
+          <w:fldChar w:fldCharType="separate"/>
+        </w:r>
+        <w:r>
+          <w:rPr>
+            <w:noProof/>
+          </w:rPr>
+          <w:t>2</w:t>
+        </w:r>
+        <w:r>
+          <w:rPr>
+            <w:noProof/>
+          </w:rPr>
+          <w:fldChar w:fldCharType="end"/>
+        </w:r>
+      </w:p>
+    </w:sdtContent>
+  </w:sdt>
+  <w:p>
+    <w:pPr>
+      <w:pStyle w:val="Footer"/>
+    </w:pPr>
+  </w:p>
+</w:ftr>
+</file>
+
+<file path=word/footnotes.xml><?xml version="1.0" encoding="utf-8"?>
+<w:footnotes xmlns:wpc="http://schemas.microsoft.com/office/word/2010/wordprocessingCanvas" xmlns:mc="http://schemas.openxmlformats.org/markup-compatibility/2006" xmlns:o="urn:schemas-microsoft-com:office:office" xmlns:r="http://schemas.openxmlformats.org/officeDocument/2006/relationships" xmlns:m="http://schemas.openxmlformats.org/officeDocument/2006/math" xmlns:v="urn:schemas-microsoft-com:vml" xmlns:wp14="http://schemas.microsoft.com/office/word/2010/wordprocessingDrawing" xmlns:wp="http://schemas.openxmlformats.org/drawingml/2006/wordprocessingDrawing" xmlns:w10="urn:schemas-microsoft-com:office:word" xmlns:w="http://schemas.openxmlformats.org/wordprocessingml/2006/main" xmlns:w14="http://schemas.microsoft.com/office/word/2010/wordml" xmlns:w15="http://schemas.microsoft.com/office/word/2012/wordml" xmlns:wpg="http://schemas.microsoft.com/office/word/2010/wordprocessingGroup" xmlns:wpi="http://schemas.microsoft.com/office/word/2010/wordprocessingInk" xmlns:wne="http://schemas.microsoft.com/office/word/2006/wordml" xmlns:wps="http://schemas.microsoft.com/office/word/2010/wordprocessingShape" mc:Ignorable="w14 w15 wp14">
+  <w:footnote w:type="separator" w:id="-1">
+    <w:p>
+      <w:pPr>
+        <w:spacing w:after="0" w:line="240" w:lineRule="auto"/>
+      </w:pPr>
+      <w:r>
+        <w:separator/>
+      </w:r>
+    </w:p>
+  </w:footnote>
+  <w:footnote w:type="continuationSeparator" w:id="0">
+    <w:p>
+      <w:pPr>
+        <w:spacing w:after="0" w:line="240" w:lineRule="auto"/>
+      </w:pPr>
+      <w:r>
+        <w:continuationSeparator/>
+      </w:r>
+    </w:p>
+  </w:footnote>
+</w:footnotes>
+</file>
+
+<file path=word/numbering.xml><?xml version="1.0" encoding="utf-8"?>
+<w:numbering xmlns:wpc="http://schemas.microsoft.com/office/word/2010/wordprocessingCanvas" xmlns:mc="http://schemas.openxmlformats.org/markup-compatibility/2006" xmlns:o="urn:schemas-microsoft-com:office:office" xmlns:r="http://schemas.openxmlformats.org/officeDocument/2006/relationships" xmlns:m="http://schemas.openxmlformats.org/officeDocument/2006/math" xmlns:v="urn:schemas-microsoft-com:vml" xmlns:wp14="http://schemas.microsoft.com/office/word/2010/wordprocessingDrawing" xmlns:wp="http://schemas.openxmlformats.org/drawingml/2006/wordprocessingDrawing" xmlns:w10="urn:schemas-microsoft-com:office:word" xmlns:w="http://schemas.openxmlformats.org/wordprocessingml/2006/main" xmlns:w14="http://schemas.microsoft.com/office/word/2010/wordml" xmlns:w15="http://schemas.microsoft.com/office/word/2012/wordml" xmlns:wpg="http://schemas.microsoft.com/office/word/2010/wordprocessingGroup" xmlns:wpi="http://schemas.microsoft.com/office/word/2010/wordprocessingInk" xmlns:wne="http://schemas.microsoft.com/office/word/2006/wordml" xmlns:wps="http://schemas.microsoft.com/office/word/2010/wordprocessingShape" mc:Ignorable="w14 w15 wp14">
+  <w:abstractNum w:abstractNumId="0" w15:restartNumberingAfterBreak="0">
+    <w:nsid w:val="014604C5"/>
+    <w:multiLevelType w:val="multilevel"/>
+    <w:tmpl w:val="33B6562E"/>
+    <w:lvl w:ilvl="0">
+      <w:start w:val="1"/>
+      <w:numFmt w:val="bullet"/>
+      <w:lvlText w:val=""/>
+      <w:lvlJc w:val="left"/>
+      <w:pPr>
+        <w:tabs>
+          <w:tab w:val="num" w:pos="720"/>
+        </w:tabs>
+        <w:ind w:left="720" w:hanging="360"/>
+      </w:pPr>
+      <w:rPr>
+        <w:rFonts w:ascii="Symbol" w:hAnsi="Symbol" w:hint="default"/>
+        <w:sz w:val="20"/>
+      </w:rPr>
+    </w:lvl>
+    <w:lvl w:ilvl="1" w:tentative="1">
+      <w:start w:val="1"/>
+      <w:numFmt w:val="bullet"/>
+      <w:lvlText w:val="o"/>
+      <w:lvlJc w:val="left"/>
+      <w:pPr>
+        <w:tabs>
+          <w:tab w:val="num" w:pos="1440"/>
+        </w:tabs>
+        <w:ind w:left="1440" w:hanging="360"/>
+      </w:pPr>
+      <w:rPr>
+        <w:rFonts w:ascii="Courier New" w:hAnsi="Courier New" w:hint="default"/>
+        <w:sz w:val="20"/>
+      </w:rPr>
+    </w:lvl>
+    <w:lvl w:ilvl="2" w:tentative="1">
+      <w:start w:val="1"/>
+      <w:numFmt w:val="bullet"/>
+      <w:lvlText w:val=""/>
+      <w:lvlJc w:val="left"/>
+      <w:pPr>
+        <w:tabs>
+          <w:tab w:val="num" w:pos="2160"/>
+        </w:tabs>
+        <w:ind w:left="2160" w:hanging="360"/>
+      </w:pPr>
+      <w:rPr>
+        <w:rFonts w:ascii="Wingdings" w:hAnsi="Wingdings" w:hint="default"/>
+        <w:sz w:val="20"/>
+      </w:rPr>
+    </w:lvl>
+    <w:lvl w:ilvl="3" w:tentative="1">
+      <w:start w:val="1"/>
+      <w:numFmt w:val="bullet"/>
+      <w:lvlText w:val=""/>
+      <w:lvlJc w:val="left"/>
+      <w:pPr>
+        <w:tabs>
+          <w:tab w:val="num" w:pos="2880"/>
+        </w:tabs>
+        <w:ind w:left="2880" w:hanging="360"/>
+      </w:pPr>
+      <w:rPr>
+        <w:rFonts w:ascii="Wingdings" w:hAnsi="Wingdings" w:hint="default"/>
+        <w:sz w:val="20"/>
+      </w:rPr>
+    </w:lvl>
+    <w:lvl w:ilvl="4" w:tentative="1">
+      <w:start w:val="1"/>
+      <w:numFmt w:val="bullet"/>
+      <w:lvlText w:val=""/>
+      <w:lvlJc w:val="left"/>
+      <w:pPr>
+        <w:tabs>
+          <w:tab w:val="num" w:pos="3600"/>
+        </w:tabs>
+        <w:ind w:left="3600" w:hanging="360"/>
+      </w:pPr>
+      <w:rPr>
+        <w:rFonts w:ascii="Wingdings" w:hAnsi="Wingdings" w:hint="default"/>
+        <w:sz w:val="20"/>
+      </w:rPr>
+    </w:lvl>
+    <w:lvl w:ilvl="5" w:tentative="1">
+      <w:start w:val="1"/>
+      <w:numFmt w:val="bullet"/>
+      <w:lvlText w:val=""/>
+      <w:lvlJc w:val="left"/>
+      <w:pPr>
+        <w:tabs>
+          <w:tab w:val="num" w:pos="4320"/>
+        </w:tabs>
+        <w:ind w:left="4320" w:hanging="360"/>
+      </w:pPr>
+      <w:rPr>
+        <w:rFonts w:ascii="Wingdings" w:hAnsi="Wingdings" w:hint="default"/>
+        <w:sz w:val="20"/>
+      </w:rPr>
+    </w:lvl>
+    <w:lvl w:ilvl="6" w:tentative="1">
+      <w:start w:val="1"/>
+      <w:numFmt w:val="bullet"/>
+      <w:lvlText w:val=""/>
+      <w:lvlJc w:val="left"/>
+      <w:pPr>
+        <w:tabs>
+          <w:tab w:val="num" w:pos="5040"/>
+        </w:tabs>
+        <w:ind w:left="5040" w:hanging="360"/>
+      </w:pPr>
+      <w:rPr>
+        <w:rFonts w:ascii="Wingdings" w:hAnsi="Wingdings" w:hint="default"/>
+        <w:sz w:val="20"/>
+      </w:rPr>
+    </w:lvl>
+    <w:lvl w:ilvl="7" w:tentative="1">
+      <w:start w:val="1"/>
+      <w:numFmt w:val="bullet"/>
+      <w:lvlText w:val=""/>
+      <w:lvlJc w:val="left"/>
+      <w:pPr>
+        <w:tabs>
+          <w:tab w:val="num" w:pos="5760"/>
+        </w:tabs>
+        <w:ind w:left="5760" w:hanging="360"/>
+      </w:pPr>
+      <w:rPr>
+        <w:rFonts w:ascii="Wingdings" w:hAnsi="Wingdings" w:hint="default"/>
+        <w:sz w:val="20"/>
+      </w:rPr>
+    </w:lvl>
+    <w:lvl w:ilvl="8" w:tentative="1">
+      <w:start w:val="1"/>
+      <w:numFmt w:val="bullet"/>
+      <w:lvlText w:val=""/>
+      <w:lvlJc w:val="left"/>
+      <w:pPr>
+        <w:tabs>
+          <w:tab w:val="num" w:pos="6480"/>
+        </w:tabs>
+        <w:ind w:left="6480" w:hanging="360"/>
+      </w:pPr>
+      <w:rPr>
+        <w:rFonts w:ascii="Wingdings" w:hAnsi="Wingdings" w:hint="default"/>
+        <w:sz w:val="20"/>
+      </w:rPr>
+    </w:lvl>
+  </w:abstractNum>
+  <w:abstractNum w:abstractNumId="1" w15:restartNumberingAfterBreak="0">
+    <w:nsid w:val="0779522E"/>
+    <w:multiLevelType w:val="multilevel"/>
+    <w:tmpl w:val="0882ABB0"/>
+    <w:lvl w:ilvl="0">
+      <w:start w:val="1"/>
+      <w:numFmt w:val="bullet"/>
+      <w:lvlText w:val=""/>
+      <w:lvlJc w:val="left"/>
+      <w:pPr>
+        <w:tabs>
+          <w:tab w:val="num" w:pos="720"/>
+        </w:tabs>
+        <w:ind w:left="720" w:hanging="360"/>
+      </w:pPr>
+      <w:rPr>
+        <w:rFonts w:ascii="Symbol" w:hAnsi="Symbol" w:hint="default"/>
+        <w:sz w:val="20"/>
+      </w:rPr>
+    </w:lvl>
+    <w:lvl w:ilvl="1" w:tentative="1">
+      <w:start w:val="1"/>
+      <w:numFmt w:val="bullet"/>
+      <w:lvlText w:val="o"/>
+      <w:lvlJc w:val="left"/>
+      <w:pPr>
+        <w:tabs>
+          <w:tab w:val="num" w:pos="1440"/>
+        </w:tabs>
+        <w:ind w:left="1440" w:hanging="360"/>
+      </w:pPr>
+      <w:rPr>
+        <w:rFonts w:ascii="Courier New" w:hAnsi="Courier New" w:hint="default"/>
+        <w:sz w:val="20"/>
+      </w:rPr>
+    </w:lvl>
+    <w:lvl w:ilvl="2" w:tentative="1">
+      <w:start w:val="1"/>
+      <w:numFmt w:val="bullet"/>
+      <w:lvlText w:val=""/>
+      <w:lvlJc w:val="left"/>
+      <w:pPr>
+        <w:tabs>
+          <w:tab w:val="num" w:pos="2160"/>
+        </w:tabs>
+        <w:ind w:left="2160" w:hanging="360"/>
+      </w:pPr>
+      <w:rPr>
+        <w:rFonts w:ascii="Wingdings" w:hAnsi="Wingdings" w:hint="default"/>
+        <w:sz w:val="20"/>
+      </w:rPr>
+    </w:lvl>
+    <w:lvl w:ilvl="3" w:tentative="1">
+      <w:start w:val="1"/>
+      <w:numFmt w:val="bullet"/>
+      <w:lvlText w:val=""/>
+      <w:lvlJc w:val="left"/>
+      <w:pPr>
+        <w:tabs>
+          <w:tab w:val="num" w:pos="2880"/>
+        </w:tabs>
+        <w:ind w:left="2880" w:hanging="360"/>
+      </w:pPr>
+      <w:rPr>
+        <w:rFonts w:ascii="Wingdings" w:hAnsi="Wingdings" w:hint="default"/>
+        <w:sz w:val="20"/>
+      </w:rPr>
+    </w:lvl>
+    <w:lvl w:ilvl="4" w:tentative="1">
+      <w:start w:val="1"/>
+      <w:numFmt w:val="bullet"/>
+      <w:lvlText w:val=""/>
+      <w:lvlJc w:val="left"/>
+      <w:pPr>
+        <w:tabs>
+          <w:tab w:val="num" w:pos="3600"/>
+        </w:tabs>
+        <w:ind w:left="3600" w:hanging="360"/>
+      </w:pPr>
+      <w:rPr>
+        <w:rFonts w:ascii="Wingdings" w:hAnsi="Wingdings" w:hint="default"/>
+        <w:sz w:val="20"/>
+      </w:rPr>
+    </w:lvl>
+    <w:lvl w:ilvl="5" w:tentative="1">
+      <w:start w:val="1"/>
+      <w:numFmt w:val="bullet"/>
+      <w:lvlText w:val=""/>
+      <w:lvlJc w:val="left"/>
+      <w:pPr>
+        <w:tabs>
+          <w:tab w:val="num" w:pos="4320"/>
+        </w:tabs>
+        <w:ind w:left="4320" w:hanging="360"/>
+      </w:pPr>
+      <w:rPr>
+        <w:rFonts w:ascii="Wingdings" w:hAnsi="Wingdings" w:hint="default"/>
+        <w:sz w:val="20"/>
+      </w:rPr>
+    </w:lvl>
+    <w:lvl w:ilvl="6" w:tentative="1">
+      <w:start w:val="1"/>
+      <w:numFmt w:val="bullet"/>
+      <w:lvlText w:val=""/>
+      <w:lvlJc w:val="left"/>
+      <w:pPr>
+        <w:tabs>
+          <w:tab w:val="num" w:pos="5040"/>
+        </w:tabs>
+        <w:ind w:left="5040" w:hanging="360"/>
+      </w:pPr>
+      <w:rPr>
+        <w:rFonts w:ascii="Wingdings" w:hAnsi="Wingdings" w:hint="default"/>
+        <w:sz w:val="20"/>
+      </w:rPr>
+    </w:lvl>
+    <w:lvl w:ilvl="7" w:tentative="1">
+      <w:start w:val="1"/>
+      <w:numFmt w:val="bullet"/>
+      <w:lvlText w:val=""/>
+      <w:lvlJc w:val="left"/>
+      <w:pPr>
+        <w:tabs>
+          <w:tab w:val="num" w:pos="5760"/>
+        </w:tabs>
+        <w:ind w:left="5760" w:hanging="360"/>
+      </w:pPr>
+      <w:rPr>
+        <w:rFonts w:ascii="Wingdings" w:hAnsi="Wingdings" w:hint="default"/>
+        <w:sz w:val="20"/>
+      </w:rPr>
+    </w:lvl>
+    <w:lvl w:ilvl="8" w:tentative="1">
+      <w:start w:val="1"/>
+      <w:numFmt w:val="bullet"/>
+      <w:lvlText w:val=""/>
+      <w:lvlJc w:val="left"/>
+      <w:pPr>
+        <w:tabs>
+          <w:tab w:val="num" w:pos="6480"/>
+        </w:tabs>
+        <w:ind w:left="6480" w:hanging="360"/>
+      </w:pPr>
+      <w:rPr>
+        <w:rFonts w:ascii="Wingdings" w:hAnsi="Wingdings" w:hint="default"/>
+        <w:sz w:val="20"/>
+      </w:rPr>
+    </w:lvl>
+  </w:abstractNum>
+  <w:abstractNum w:abstractNumId="2" w15:restartNumberingAfterBreak="0">
+    <w:nsid w:val="157D0317"/>
+    <w:multiLevelType w:val="hybridMultilevel"/>
+    <w:tmpl w:val="387EB05A"/>
+    <w:lvl w:ilvl="0" w:tplc="70307B00">
+      <w:start w:val="1"/>
+      <w:numFmt w:val="decimal"/>
+      <w:lvlText w:val="%1-"/>
+      <w:lvlJc w:val="left"/>
+      <w:pPr>
+        <w:ind w:left="720" w:hanging="360"/>
+      </w:pPr>
+      <w:rPr>
+        <w:rFonts w:hint="default"/>
+      </w:rPr>
+    </w:lvl>
+    <w:lvl w:ilvl="1" w:tplc="08160019" w:tentative="1">
+      <w:start w:val="1"/>
+      <w:numFmt w:val="lowerLetter"/>
+      <w:lvlText w:val="%2."/>
+      <w:lvlJc w:val="left"/>
+      <w:pPr>
+        <w:ind w:left="1440" w:hanging="360"/>
+      </w:pPr>
+    </w:lvl>
+    <w:lvl w:ilvl="2" w:tplc="0816001B" w:tentative="1">
+      <w:start w:val="1"/>
+      <w:numFmt w:val="lowerRoman"/>
+      <w:lvlText w:val="%3."/>
+      <w:lvlJc w:val="right"/>
+      <w:pPr>
+        <w:ind w:left="2160" w:hanging="180"/>
+      </w:pPr>
+    </w:lvl>
+    <w:lvl w:ilvl="3" w:tplc="0816000F" w:tentative="1">
+      <w:start w:val="1"/>
+      <w:numFmt w:val="decimal"/>
+      <w:lvlText w:val="%4."/>
+      <w:lvlJc w:val="left"/>
+      <w:pPr>
+        <w:ind w:left="2880" w:hanging="360"/>
+      </w:pPr>
+    </w:lvl>
+    <w:lvl w:ilvl="4" w:tplc="08160019" w:tentative="1">
+      <w:start w:val="1"/>
+      <w:numFmt w:val="lowerLetter"/>
+      <w:lvlText w:val="%5."/>
+      <w:lvlJc w:val="left"/>
+      <w:pPr>
+        <w:ind w:left="3600" w:hanging="360"/>
+      </w:pPr>
+    </w:lvl>
+    <w:lvl w:ilvl="5" w:tplc="0816001B" w:tentative="1">
+      <w:start w:val="1"/>
+      <w:numFmt w:val="lowerRoman"/>
+      <w:lvlText w:val="%6."/>
+      <w:lvlJc w:val="right"/>
+      <w:pPr>
+        <w:ind w:left="4320" w:hanging="180"/>
+      </w:pPr>
+    </w:lvl>
+    <w:lvl w:ilvl="6" w:tplc="0816000F" w:tentative="1">
+      <w:start w:val="1"/>
+      <w:numFmt w:val="decimal"/>
+      <w:lvlText w:val="%7."/>
+      <w:lvlJc w:val="left"/>
+      <w:pPr>
+        <w:ind w:left="5040" w:hanging="360"/>
+      </w:pPr>
+    </w:lvl>
+    <w:lvl w:ilvl="7" w:tplc="08160019" w:tentative="1">
+      <w:start w:val="1"/>
+      <w:numFmt w:val="lowerLetter"/>
+      <w:lvlText w:val="%8."/>
+      <w:lvlJc w:val="left"/>
+      <w:pPr>
+        <w:ind w:left="5760" w:hanging="360"/>
+      </w:pPr>
+    </w:lvl>
+    <w:lvl w:ilvl="8" w:tplc="0816001B" w:tentative="1">
+      <w:start w:val="1"/>
+      <w:numFmt w:val="lowerRoman"/>
+      <w:lvlText w:val="%9."/>
+      <w:lvlJc w:val="right"/>
+      <w:pPr>
+        <w:ind w:left="6480" w:hanging="180"/>
+      </w:pPr>
+    </w:lvl>
+  </w:abstractNum>
+  <w:num w:numId="1">
+    <w:abstractNumId w:val="2"/>
+  </w:num>
+  <w:num w:numId="2">
+    <w:abstractNumId w:val="0"/>
+  </w:num>
+  <w:num w:numId="3">
+    <w:abstractNumId w:val="1"/>
+  </w:num>
+</w:numbering>
+</file>
+
 <file path=word/styles.xml><?xml version="1.0" encoding="utf-8"?>
-<w:styles xmlns:mc="http://schemas.openxmlformats.org/markup-compatibility/2006" xmlns:r="http://schemas.openxmlformats.org/officeDocument/2006/relationships" xmlns:w="http://schemas.openxmlformats.org/wordprocessingml/2006/main" xmlns:w14="http://schemas.microsoft.com/office/word/2010/wordml" xmlns:w15="http://schemas.microsoft.com/office/word/2012/wordml" xmlns:w16se="http://schemas.microsoft.com/office/word/2015/wordml/symex" mc:Ignorable="w14 w15 w16se">
+<w:styles xmlns:mc="http://schemas.openxmlformats.org/markup-compatibility/2006" xmlns:r="http://schemas.openxmlformats.org/officeDocument/2006/relationships" xmlns:w="http://schemas.openxmlformats.org/wordprocessingml/2006/main" xmlns:w14="http://schemas.microsoft.com/office/word/2010/wordml" xmlns:w15="http://schemas.microsoft.com/office/word/2012/wordml" mc:Ignorable="w14 w15">
   <w:docDefaults>
     <w:rPrDefault>
       <w:rPr>
@@ -1171,7 +1512,7 @@
       </w:pPr>
     </w:pPrDefault>
   </w:docDefaults>
-  <w:latentStyles w:defLockedState="0" w:defUIPriority="99" w:defSemiHidden="0" w:defUnhideWhenUsed="0" w:defQFormat="0" w:count="372">
+  <w:latentStyles w:defLockedState="0" w:defUIPriority="99" w:defSemiHidden="0" w:defUnhideWhenUsed="0" w:defQFormat="0" w:count="371">
     <w:lsdException w:name="Normal" w:uiPriority="0" w:qFormat="1"/>
     <w:lsdException w:name="heading 1" w:uiPriority="9" w:qFormat="1"/>
     <w:lsdException w:name="heading 2" w:semiHidden="1" w:uiPriority="9" w:unhideWhenUsed="1" w:qFormat="1"/>
@@ -1543,19 +1884,18 @@
     <w:lsdException w:name="List Table 5 Dark Accent 6" w:uiPriority="50"/>
     <w:lsdException w:name="List Table 6 Colorful Accent 6" w:uiPriority="51"/>
     <w:lsdException w:name="List Table 7 Colorful Accent 6" w:uiPriority="52"/>
-    <w:lsdException w:name="Mention" w:semiHidden="1" w:unhideWhenUsed="1"/>
   </w:latentStyles>
   <w:style w:type="paragraph" w:default="1" w:styleId="Normal">
     <w:name w:val="Normal"/>
     <w:qFormat/>
   </w:style>
-  <w:style w:type="character" w:default="1" w:styleId="Tipodeletrapredefinidodopargrafo">
+  <w:style w:type="character" w:default="1" w:styleId="DefaultParagraphFont">
     <w:name w:val="Default Paragraph Font"/>
     <w:uiPriority w:val="1"/>
     <w:semiHidden/>
     <w:unhideWhenUsed/>
   </w:style>
-  <w:style w:type="table" w:default="1" w:styleId="Tabelanormal">
+  <w:style w:type="table" w:default="1" w:styleId="TableNormal">
     <w:name w:val="Normal Table"/>
     <w:uiPriority w:val="99"/>
     <w:semiHidden/>
@@ -1570,11 +1910,88 @@
       </w:tblCellMar>
     </w:tblPr>
   </w:style>
-  <w:style w:type="numbering" w:default="1" w:styleId="Semlista">
+  <w:style w:type="numbering" w:default="1" w:styleId="NoList">
     <w:name w:val="No List"/>
     <w:uiPriority w:val="99"/>
     <w:semiHidden/>
     <w:unhideWhenUsed/>
+  </w:style>
+  <w:style w:type="paragraph" w:styleId="ListParagraph">
+    <w:name w:val="List Paragraph"/>
+    <w:basedOn w:val="Normal"/>
+    <w:uiPriority w:val="34"/>
+    <w:qFormat/>
+    <w:rsid w:val="00C1396E"/>
+    <w:pPr>
+      <w:ind w:left="720"/>
+      <w:contextualSpacing/>
+    </w:pPr>
+  </w:style>
+  <w:style w:type="paragraph" w:styleId="NormalWeb">
+    <w:name w:val="Normal (Web)"/>
+    <w:basedOn w:val="Normal"/>
+    <w:uiPriority w:val="99"/>
+    <w:semiHidden/>
+    <w:unhideWhenUsed/>
+    <w:rsid w:val="00224D4E"/>
+    <w:pPr>
+      <w:spacing w:before="100" w:beforeAutospacing="1" w:after="100" w:afterAutospacing="1" w:line="240" w:lineRule="auto"/>
+    </w:pPr>
+    <w:rPr>
+      <w:rFonts w:ascii="Times New Roman" w:eastAsia="Times New Roman" w:hAnsi="Times New Roman" w:cs="Times New Roman"/>
+      <w:sz w:val="24"/>
+      <w:szCs w:val="24"/>
+      <w:lang w:eastAsia="pt-PT"/>
+    </w:rPr>
+  </w:style>
+  <w:style w:type="character" w:customStyle="1" w:styleId="apple-converted-space">
+    <w:name w:val="apple-converted-space"/>
+    <w:basedOn w:val="DefaultParagraphFont"/>
+    <w:rsid w:val="00224D4E"/>
+  </w:style>
+  <w:style w:type="paragraph" w:styleId="Header">
+    <w:name w:val="header"/>
+    <w:basedOn w:val="Normal"/>
+    <w:link w:val="HeaderChar"/>
+    <w:uiPriority w:val="99"/>
+    <w:unhideWhenUsed/>
+    <w:rsid w:val="00FA23A1"/>
+    <w:pPr>
+      <w:tabs>
+        <w:tab w:val="center" w:pos="4252"/>
+        <w:tab w:val="right" w:pos="8504"/>
+      </w:tabs>
+      <w:spacing w:after="0" w:line="240" w:lineRule="auto"/>
+    </w:pPr>
+  </w:style>
+  <w:style w:type="character" w:customStyle="1" w:styleId="HeaderChar">
+    <w:name w:val="Header Char"/>
+    <w:basedOn w:val="DefaultParagraphFont"/>
+    <w:link w:val="Header"/>
+    <w:uiPriority w:val="99"/>
+    <w:rsid w:val="00FA23A1"/>
+  </w:style>
+  <w:style w:type="paragraph" w:styleId="Footer">
+    <w:name w:val="footer"/>
+    <w:basedOn w:val="Normal"/>
+    <w:link w:val="FooterChar"/>
+    <w:uiPriority w:val="99"/>
+    <w:unhideWhenUsed/>
+    <w:rsid w:val="00FA23A1"/>
+    <w:pPr>
+      <w:tabs>
+        <w:tab w:val="center" w:pos="4252"/>
+        <w:tab w:val="right" w:pos="8504"/>
+      </w:tabs>
+      <w:spacing w:after="0" w:line="240" w:lineRule="auto"/>
+    </w:pPr>
+  </w:style>
+  <w:style w:type="character" w:customStyle="1" w:styleId="FooterChar">
+    <w:name w:val="Footer Char"/>
+    <w:basedOn w:val="DefaultParagraphFont"/>
+    <w:link w:val="Footer"/>
+    <w:uiPriority w:val="99"/>
+    <w:rsid w:val="00FA23A1"/>
   </w:style>
 </w:styles>
 </file>

</xml_diff>